<commit_message>
Reinstalled Correct Version of R
Went down to 3.1.2 R installation
</commit_message>
<xml_diff>
--- a/assignment1_r.docx
+++ b/assignment1_r.docx
@@ -70,7 +70,7 @@
           <w:rFonts w:ascii="Lucida Console" w:hAnsi="Lucida Console"/>
           <w:color w:val="000000"/>
         </w:rPr>
-        <w:t>R version 3.2.4 Revised (2016-03-16 r70336) -- "Very Secure Dishes"</w:t>
+        <w:t>R version 3.1.2 (2014-10-31) -- "Pumpkin Helmet"</w:t>
       </w:r>
     </w:p>
     <w:p>
@@ -110,7 +110,7 @@
           <w:sz w:val="20"/>
           <w:szCs w:val="20"/>
         </w:rPr>
-        <w:t>Copyright (C) 2016 The R Foundation for Statistical Computing</w:t>
+        <w:t>Copyright (C) 2014 The R Foundation for Statistical Computing</w:t>
       </w:r>
     </w:p>
     <w:p>
@@ -138,7 +138,6 @@
         <w:spacing w:after="0" w:line="225" w:lineRule="atLeast"/>
         <w:rPr>
           <w:rFonts w:ascii="Lucida Console" w:eastAsia="Times New Roman" w:hAnsi="Lucida Console" w:cs="Courier New"/>
-          <w:b/>
           <w:color w:val="000000"/>
           <w:sz w:val="20"/>
           <w:szCs w:val="20"/>
@@ -153,32 +152,16 @@
         </w:rPr>
         <w:t>Platform: x86_64-w64-mingw32/x64 (64-bit)</w:t>
       </w:r>
-      <w:r>
-        <w:rPr>
-          <w:rFonts w:ascii="Lucida Console" w:eastAsia="Times New Roman" w:hAnsi="Lucida Console" w:cs="Courier New"/>
-          <w:color w:val="000000"/>
-          <w:sz w:val="20"/>
-          <w:szCs w:val="20"/>
-        </w:rPr>
-        <w:t xml:space="preserve"> </w:t>
-      </w:r>
-      <w:r>
-        <w:rPr>
-          <w:rFonts w:ascii="Lucida Console" w:eastAsia="Times New Roman" w:hAnsi="Lucida Console" w:cs="Courier New"/>
-          <w:b/>
-          <w:color w:val="000000"/>
-          <w:sz w:val="20"/>
-          <w:szCs w:val="20"/>
-        </w:rPr>
-        <w:t>#I’m assuming this is a more current version</w:t>
-      </w:r>
-    </w:p>
-    <w:p>
-      <w:pPr>
-        <w:tabs>
-          <w:tab w:val="left" w:pos="2970"/>
-        </w:tabs>
-      </w:pPr>
+    </w:p>
+    <w:p>
+      <w:pPr>
+        <w:pStyle w:val="HTMLPreformatted"/>
+        <w:shd w:val="clear" w:color="auto" w:fill="FFFFFF"/>
+        <w:wordWrap w:val="0"/>
+        <w:spacing w:line="225" w:lineRule="atLeast"/>
+      </w:pPr>
+      <w:bookmarkStart w:id="0" w:name="_GoBack"/>
+      <w:bookmarkEnd w:id="0"/>
     </w:p>
     <w:p>
       <w:pPr>
@@ -1116,21 +1099,21 @@
         </w:tabs>
       </w:pPr>
       <w:r>
+        <w:t>1.10</w:t>
+      </w:r>
+    </w:p>
+    <w:p>
+      <w:pPr>
+        <w:keepNext/>
+        <w:tabs>
+          <w:tab w:val="left" w:pos="2970"/>
+        </w:tabs>
+      </w:pPr>
+      <w:r>
+        <w:rPr>
+          <w:noProof/>
+        </w:rPr>
         <w:lastRenderedPageBreak/>
-        <w:t>1.10</w:t>
-      </w:r>
-    </w:p>
-    <w:p>
-      <w:pPr>
-        <w:keepNext/>
-        <w:tabs>
-          <w:tab w:val="left" w:pos="2970"/>
-        </w:tabs>
-      </w:pPr>
-      <w:r>
-        <w:rPr>
-          <w:noProof/>
-        </w:rPr>
         <w:drawing>
           <wp:inline distT="0" distB="0" distL="0" distR="0" wp14:anchorId="5F1C5E2D" wp14:editId="5E55D005">
             <wp:extent cx="2638793" cy="1238423"/>
@@ -1181,32 +1164,19 @@
       <w:r>
         <w:t xml:space="preserve">Figure </w:t>
       </w:r>
-      <w:r>
-        <w:fldChar w:fldCharType="begin"/>
-      </w:r>
-      <w:r>
-        <w:instrText xml:space="preserve"> SEQ Figure \* ARABIC </w:instrText>
-      </w:r>
-      <w:r>
-        <w:fldChar w:fldCharType="separate"/>
-      </w:r>
-      <w:r>
-        <w:rPr>
-          <w:noProof/>
-        </w:rPr>
-        <w:t>1</w:t>
-      </w:r>
-      <w:r>
-        <w:fldChar w:fldCharType="end"/>
-      </w:r>
+      <w:fldSimple w:instr=" SEQ Figure \* ARABIC ">
+        <w:r>
+          <w:rPr>
+            <w:noProof/>
+          </w:rPr>
+          <w:t>1</w:t>
+        </w:r>
+      </w:fldSimple>
       <w:r>
         <w:t>: I clicked "Don't Save"</w:t>
       </w:r>
     </w:p>
-    <w:p>
-      <w:bookmarkStart w:id="0" w:name="_GoBack"/>
-      <w:bookmarkEnd w:id="0"/>
-    </w:p>
+    <w:p/>
     <w:sectPr>
       <w:pgSz w:w="12240" w:h="15840"/>
       <w:pgMar w:top="1440" w:right="1440" w:bottom="1440" w:left="1440" w:header="720" w:footer="720" w:gutter="0"/>
@@ -2076,6 +2046,7 @@
     <w:lsdException w:name="HTML Sample" w:semiHidden="1" w:unhideWhenUsed="1"/>
     <w:lsdException w:name="HTML Typewriter" w:semiHidden="1" w:unhideWhenUsed="1"/>
     <w:lsdException w:name="HTML Variable" w:semiHidden="1" w:unhideWhenUsed="1"/>
+    <w:lsdException w:name="Normal Table" w:semiHidden="1" w:unhideWhenUsed="1"/>
     <w:lsdException w:name="annotation subject" w:semiHidden="1" w:unhideWhenUsed="1"/>
     <w:lsdException w:name="No List" w:semiHidden="1" w:unhideWhenUsed="1"/>
     <w:lsdException w:name="Outline List 1" w:semiHidden="1" w:unhideWhenUsed="1"/>
@@ -2121,9 +2092,11 @@
     <w:lsdException w:name="Table Subtle 1" w:semiHidden="1" w:unhideWhenUsed="1"/>
     <w:lsdException w:name="Table Subtle 2" w:semiHidden="1" w:unhideWhenUsed="1"/>
     <w:lsdException w:name="Table Web 1" w:semiHidden="1" w:unhideWhenUsed="1"/>
+    <w:lsdException w:name="Table Web 2" w:semiHidden="1" w:unhideWhenUsed="1"/>
     <w:lsdException w:name="Table Web 3" w:semiHidden="1" w:unhideWhenUsed="1"/>
     <w:lsdException w:name="Balloon Text" w:semiHidden="1" w:unhideWhenUsed="1"/>
     <w:lsdException w:name="Table Grid" w:uiPriority="59"/>
+    <w:lsdException w:name="Table Theme" w:semiHidden="1" w:unhideWhenUsed="1"/>
     <w:lsdException w:name="Placeholder Text" w:semiHidden="1"/>
     <w:lsdException w:name="No Spacing" w:uiPriority="1" w:qFormat="1"/>
     <w:lsdException w:name="Light Shading" w:uiPriority="60"/>
@@ -2405,7 +2378,6 @@
     <w:basedOn w:val="Normal"/>
     <w:link w:val="HTMLPreformattedChar"/>
     <w:uiPriority w:val="99"/>
-    <w:semiHidden/>
     <w:unhideWhenUsed/>
     <w:rsid w:val="00ED2028"/>
     <w:pPr>
@@ -2440,7 +2412,6 @@
     <w:basedOn w:val="DefaultParagraphFont"/>
     <w:link w:val="HTMLPreformatted"/>
     <w:uiPriority w:val="99"/>
-    <w:semiHidden/>
     <w:rsid w:val="00ED2028"/>
     <w:rPr>
       <w:rFonts w:ascii="Courier New" w:eastAsia="Times New Roman" w:hAnsi="Courier New" w:cs="Courier New"/>

</xml_diff>

<commit_message>
Answered Q1 in R Assignment
</commit_message>
<xml_diff>
--- a/assignment1_r.docx
+++ b/assignment1_r.docx
@@ -165,29 +165,198 @@
     </w:p>
     <w:p>
       <w:pPr>
-        <w:spacing w:after="160" w:line="240" w:lineRule="auto"/>
+        <w:pStyle w:val="HTMLPreformatted"/>
+        <w:shd w:val="clear" w:color="auto" w:fill="FFFFFF"/>
+        <w:wordWrap w:val="0"/>
+        <w:spacing w:line="187" w:lineRule="atLeast"/>
+        <w:rPr>
+          <w:rFonts w:ascii="Lucida Console" w:hAnsi="Lucida Console" w:cs="Courier New"/>
+          <w:color w:val="000000"/>
+        </w:rPr>
+      </w:pPr>
+      <w:proofErr w:type="gramStart"/>
+      <w:r>
+        <w:rPr>
+          <w:rFonts w:ascii="Calibri" w:eastAsia="Times New Roman" w:hAnsi="Calibri" w:cs="Times New Roman"/>
+          <w:color w:val="000000"/>
+        </w:rPr>
+        <w:t xml:space="preserve">1.0  </w:t>
+      </w:r>
+      <w:r>
+        <w:rPr>
+          <w:rFonts w:ascii="Lucida Console" w:hAnsi="Lucida Console" w:cs="Courier New"/>
+          <w:color w:val="000000"/>
+        </w:rPr>
+        <w:t>R</w:t>
+      </w:r>
+      <w:proofErr w:type="gramEnd"/>
+      <w:r>
+        <w:rPr>
+          <w:rFonts w:ascii="Lucida Console" w:hAnsi="Lucida Console" w:cs="Courier New"/>
+          <w:color w:val="000000"/>
+        </w:rPr>
+        <w:t xml:space="preserve"> version 3.2.5 (2016-04-14) -- "Very, Very Secure Dishes"</w:t>
+      </w:r>
+    </w:p>
+    <w:p>
+      <w:pPr>
+        <w:shd w:val="clear" w:color="auto" w:fill="FFFFFF"/>
+        <w:tabs>
+          <w:tab w:val="left" w:pos="916"/>
+          <w:tab w:val="left" w:pos="1832"/>
+          <w:tab w:val="left" w:pos="2748"/>
+          <w:tab w:val="left" w:pos="3664"/>
+          <w:tab w:val="left" w:pos="4580"/>
+          <w:tab w:val="left" w:pos="5496"/>
+          <w:tab w:val="left" w:pos="6412"/>
+          <w:tab w:val="left" w:pos="7328"/>
+          <w:tab w:val="left" w:pos="8244"/>
+          <w:tab w:val="left" w:pos="9160"/>
+          <w:tab w:val="left" w:pos="10076"/>
+          <w:tab w:val="left" w:pos="10992"/>
+          <w:tab w:val="left" w:pos="11908"/>
+          <w:tab w:val="left" w:pos="12824"/>
+          <w:tab w:val="left" w:pos="13740"/>
+          <w:tab w:val="left" w:pos="14656"/>
+        </w:tabs>
+        <w:wordWrap w:val="0"/>
+        <w:spacing w:after="0" w:line="187" w:lineRule="atLeast"/>
+        <w:rPr>
+          <w:rFonts w:ascii="Lucida Console" w:eastAsia="Times New Roman" w:hAnsi="Lucida Console" w:cs="Courier New"/>
+          <w:color w:val="000000"/>
+          <w:sz w:val="20"/>
+          <w:szCs w:val="20"/>
+        </w:rPr>
+      </w:pPr>
+      <w:r>
+        <w:rPr>
+          <w:rFonts w:ascii="Lucida Console" w:eastAsia="Times New Roman" w:hAnsi="Lucida Console" w:cs="Courier New"/>
+          <w:color w:val="000000"/>
+          <w:sz w:val="20"/>
+          <w:szCs w:val="20"/>
+        </w:rPr>
+        <w:t xml:space="preserve">Copyright (C) 2016 </w:t>
+      </w:r>
+      <w:proofErr w:type="gramStart"/>
+      <w:r>
+        <w:rPr>
+          <w:rFonts w:ascii="Lucida Console" w:eastAsia="Times New Roman" w:hAnsi="Lucida Console" w:cs="Courier New"/>
+          <w:color w:val="000000"/>
+          <w:sz w:val="20"/>
+          <w:szCs w:val="20"/>
+        </w:rPr>
+        <w:t>The</w:t>
+      </w:r>
+      <w:proofErr w:type="gramEnd"/>
+      <w:r>
+        <w:rPr>
+          <w:rFonts w:ascii="Lucida Console" w:eastAsia="Times New Roman" w:hAnsi="Lucida Console" w:cs="Courier New"/>
+          <w:color w:val="000000"/>
+          <w:sz w:val="20"/>
+          <w:szCs w:val="20"/>
+        </w:rPr>
+        <w:t xml:space="preserve"> R Foundation for Statistical Computing</w:t>
+      </w:r>
+    </w:p>
+    <w:p>
+      <w:pPr>
+        <w:shd w:val="clear" w:color="auto" w:fill="FFFFFF"/>
+        <w:tabs>
+          <w:tab w:val="left" w:pos="916"/>
+          <w:tab w:val="left" w:pos="1832"/>
+          <w:tab w:val="left" w:pos="2748"/>
+          <w:tab w:val="left" w:pos="3664"/>
+          <w:tab w:val="left" w:pos="4580"/>
+          <w:tab w:val="left" w:pos="5496"/>
+          <w:tab w:val="left" w:pos="6412"/>
+          <w:tab w:val="left" w:pos="7328"/>
+          <w:tab w:val="left" w:pos="8244"/>
+          <w:tab w:val="left" w:pos="9160"/>
+          <w:tab w:val="left" w:pos="10076"/>
+          <w:tab w:val="left" w:pos="10992"/>
+          <w:tab w:val="left" w:pos="11908"/>
+          <w:tab w:val="left" w:pos="12824"/>
+          <w:tab w:val="left" w:pos="13740"/>
+          <w:tab w:val="left" w:pos="14656"/>
+        </w:tabs>
+        <w:wordWrap w:val="0"/>
+        <w:spacing w:after="0" w:line="187" w:lineRule="atLeast"/>
+        <w:rPr>
+          <w:rFonts w:ascii="Lucida Console" w:eastAsia="Times New Roman" w:hAnsi="Lucida Console" w:cs="Courier New"/>
+          <w:color w:val="000000"/>
+          <w:sz w:val="20"/>
+          <w:szCs w:val="20"/>
+        </w:rPr>
+      </w:pPr>
+      <w:r>
+        <w:rPr>
+          <w:rFonts w:ascii="Lucida Console" w:eastAsia="Times New Roman" w:hAnsi="Lucida Console" w:cs="Courier New"/>
+          <w:color w:val="000000"/>
+          <w:sz w:val="20"/>
+          <w:szCs w:val="20"/>
+        </w:rPr>
+        <w:t>Platform: x86_64-w64-mingw32/x64 (64-bit)</w:t>
+      </w:r>
+    </w:p>
+    <w:p>
+      <w:pPr>
+        <w:spacing w:after="0" w:line="240" w:lineRule="auto"/>
+        <w:textAlignment w:val="baseline"/>
+        <w:rPr>
+          <w:rFonts w:ascii="Calibri" w:eastAsia="Times New Roman" w:hAnsi="Calibri" w:cs="Times New Roman"/>
+          <w:color w:val="000000"/>
+        </w:rPr>
+      </w:pPr>
+    </w:p>
+    <w:p>
+      <w:pPr>
+        <w:spacing w:after="0" w:line="240" w:lineRule="auto"/>
+        <w:textAlignment w:val="baseline"/>
+        <w:rPr>
+          <w:rFonts w:ascii="Calibri" w:eastAsia="Times New Roman" w:hAnsi="Calibri" w:cs="Times New Roman"/>
+          <w:color w:val="000000"/>
+        </w:rPr>
+      </w:pPr>
+      <w:bookmarkStart w:id="0" w:name="_GoBack"/>
+      <w:bookmarkEnd w:id="0"/>
+      <w:r>
+        <w:rPr>
+          <w:rFonts w:ascii="Calibri" w:eastAsia="Times New Roman" w:hAnsi="Calibri" w:cs="Times New Roman"/>
+          <w:color w:val="000000"/>
+        </w:rPr>
+        <w:t xml:space="preserve">1.1 </w:t>
+      </w:r>
+      <w:r>
+        <w:rPr>
+          <w:rFonts w:ascii="Calibri" w:eastAsia="Times New Roman" w:hAnsi="Calibri" w:cs="Times New Roman"/>
+          <w:color w:val="000000"/>
+        </w:rPr>
+        <w:t>Calculate the cube root of 2015, as follows:</w:t>
+      </w:r>
+      <w:r>
+        <w:rPr>
+          <w:rFonts w:ascii="Calibri" w:eastAsia="Times New Roman" w:hAnsi="Calibri" w:cs="Times New Roman"/>
+          <w:color w:val="000000"/>
+        </w:rPr>
+        <w:br/>
+      </w:r>
+      <w:r>
+        <w:rPr>
+          <w:rFonts w:ascii="Courier New" w:eastAsia="Times New Roman" w:hAnsi="Courier New" w:cs="Courier New"/>
+          <w:color w:val="000000"/>
+        </w:rPr>
+        <w:t>2015^(1/3)</w:t>
+      </w:r>
+    </w:p>
+    <w:p>
+      <w:pPr>
+        <w:spacing w:after="0" w:line="240" w:lineRule="auto"/>
         <w:rPr>
           <w:rFonts w:ascii="Times New Roman" w:eastAsia="Times New Roman" w:hAnsi="Times New Roman" w:cs="Times New Roman"/>
           <w:sz w:val="24"/>
           <w:szCs w:val="24"/>
         </w:rPr>
       </w:pPr>
-      <w:proofErr w:type="gramStart"/>
-      <w:r>
-        <w:rPr>
-          <w:rFonts w:ascii="Calibri" w:eastAsia="Times New Roman" w:hAnsi="Calibri" w:cs="Times New Roman"/>
-          <w:color w:val="000000"/>
-        </w:rPr>
-        <w:t>1.0  Open</w:t>
-      </w:r>
-      <w:proofErr w:type="gramEnd"/>
-      <w:r>
-        <w:rPr>
-          <w:rFonts w:ascii="Calibri" w:eastAsia="Times New Roman" w:hAnsi="Calibri" w:cs="Times New Roman"/>
-          <w:color w:val="000000"/>
-        </w:rPr>
-        <w:t xml:space="preserve"> R.  The first line of text in the console window tells you which version of R you are running (this should be version 3.1.2).  Copy this line of text into a document, to verify that you’ve installed the correct version.</w:t>
-      </w:r>
     </w:p>
     <w:p>
       <w:pPr>
@@ -203,14 +372,14 @@
           <w:rFonts w:ascii="Calibri" w:eastAsia="Times New Roman" w:hAnsi="Calibri" w:cs="Times New Roman"/>
           <w:color w:val="000000"/>
         </w:rPr>
-        <w:t xml:space="preserve">1.1 </w:t>
-      </w:r>
-      <w:r>
-        <w:rPr>
-          <w:rFonts w:ascii="Calibri" w:eastAsia="Times New Roman" w:hAnsi="Calibri" w:cs="Times New Roman"/>
-          <w:color w:val="000000"/>
-        </w:rPr>
-        <w:t>Calculate the cube root of 2015, as follows</w:t>
+        <w:t xml:space="preserve">1.2 </w:t>
+      </w:r>
+      <w:r>
+        <w:rPr>
+          <w:rFonts w:ascii="Calibri" w:eastAsia="Times New Roman" w:hAnsi="Calibri" w:cs="Times New Roman"/>
+          <w:color w:val="000000"/>
+        </w:rPr>
+        <w:t>Find the absolute value of 5.7 minus 6.8 divided by .58</w:t>
       </w:r>
       <w:proofErr w:type="gramStart"/>
       <w:r>
@@ -233,7 +402,7 @@
           <w:rFonts w:ascii="Courier New" w:eastAsia="Times New Roman" w:hAnsi="Courier New" w:cs="Courier New"/>
           <w:color w:val="000000"/>
         </w:rPr>
-        <w:t>2015^(1/3)</w:t>
+        <w:t>abs(5.7-6.8)/.58</w:t>
       </w:r>
     </w:p>
     <w:p>
@@ -260,14 +429,14 @@
           <w:rFonts w:ascii="Calibri" w:eastAsia="Times New Roman" w:hAnsi="Calibri" w:cs="Times New Roman"/>
           <w:color w:val="000000"/>
         </w:rPr>
-        <w:t xml:space="preserve">1.2 </w:t>
-      </w:r>
-      <w:r>
-        <w:rPr>
-          <w:rFonts w:ascii="Calibri" w:eastAsia="Times New Roman" w:hAnsi="Calibri" w:cs="Times New Roman"/>
-          <w:color w:val="000000"/>
-        </w:rPr>
-        <w:t>Find the absolute value of 5.7 minus 6.8 divided by .58</w:t>
+        <w:t xml:space="preserve">1.3 </w:t>
+      </w:r>
+      <w:r>
+        <w:rPr>
+          <w:rFonts w:ascii="Calibri" w:eastAsia="Times New Roman" w:hAnsi="Calibri" w:cs="Times New Roman"/>
+          <w:color w:val="000000"/>
+        </w:rPr>
+        <w:t>Create a list of integers from 1 to 12 and call it “a”</w:t>
       </w:r>
       <w:proofErr w:type="gramStart"/>
       <w:r>
@@ -290,7 +459,36 @@
           <w:rFonts w:ascii="Courier New" w:eastAsia="Times New Roman" w:hAnsi="Courier New" w:cs="Courier New"/>
           <w:color w:val="000000"/>
         </w:rPr>
-        <w:t>abs(5.7-6.8)/.58</w:t>
+        <w:t>a = 1:12</w:t>
+      </w:r>
+      <w:r>
+        <w:rPr>
+          <w:rFonts w:ascii="Courier New" w:eastAsia="Times New Roman" w:hAnsi="Courier New" w:cs="Courier New"/>
+          <w:color w:val="000000"/>
+        </w:rPr>
+        <w:br/>
+        <w:t>a   #</w:t>
+      </w:r>
+      <w:r>
+        <w:rPr>
+          <w:rFonts w:ascii="Calibri" w:eastAsia="Times New Roman" w:hAnsi="Calibri" w:cs="Times New Roman"/>
+          <w:color w:val="000000"/>
+        </w:rPr>
+        <w:t xml:space="preserve">(this will print </w:t>
+      </w:r>
+      <w:r>
+        <w:rPr>
+          <w:rFonts w:ascii="Courier New" w:eastAsia="Times New Roman" w:hAnsi="Courier New" w:cs="Courier New"/>
+          <w:color w:val="000000"/>
+        </w:rPr>
+        <w:t>a</w:t>
+      </w:r>
+      <w:r>
+        <w:rPr>
+          <w:rFonts w:ascii="Calibri" w:eastAsia="Times New Roman" w:hAnsi="Calibri" w:cs="Times New Roman"/>
+          <w:color w:val="000000"/>
+        </w:rPr>
+        <w:t>, so you can paste it into your homework; do this each time)</w:t>
       </w:r>
     </w:p>
     <w:p>
@@ -317,100 +515,48 @@
           <w:rFonts w:ascii="Calibri" w:eastAsia="Times New Roman" w:hAnsi="Calibri" w:cs="Times New Roman"/>
           <w:color w:val="000000"/>
         </w:rPr>
-        <w:t xml:space="preserve">1.3 </w:t>
-      </w:r>
-      <w:r>
-        <w:rPr>
-          <w:rFonts w:ascii="Calibri" w:eastAsia="Times New Roman" w:hAnsi="Calibri" w:cs="Times New Roman"/>
-          <w:color w:val="000000"/>
-        </w:rPr>
-        <w:t>Create a list of integers from 1 to 12 and call it “a”</w:t>
-      </w:r>
-      <w:proofErr w:type="gramStart"/>
-      <w:r>
-        <w:rPr>
-          <w:rFonts w:ascii="Calibri" w:eastAsia="Times New Roman" w:hAnsi="Calibri" w:cs="Times New Roman"/>
-          <w:color w:val="000000"/>
-        </w:rPr>
-        <w:t>:</w:t>
-      </w:r>
-      <w:proofErr w:type="gramEnd"/>
-      <w:r>
-        <w:rPr>
-          <w:rFonts w:ascii="Calibri" w:eastAsia="Times New Roman" w:hAnsi="Calibri" w:cs="Times New Roman"/>
-          <w:color w:val="000000"/>
-        </w:rPr>
-        <w:br/>
-      </w:r>
-      <w:r>
-        <w:rPr>
-          <w:rFonts w:ascii="Courier New" w:eastAsia="Times New Roman" w:hAnsi="Courier New" w:cs="Courier New"/>
-          <w:color w:val="000000"/>
-        </w:rPr>
-        <w:t>a = 1:12</w:t>
-      </w:r>
-      <w:r>
-        <w:rPr>
-          <w:rFonts w:ascii="Courier New" w:eastAsia="Times New Roman" w:hAnsi="Courier New" w:cs="Courier New"/>
-          <w:color w:val="000000"/>
-        </w:rPr>
-        <w:br/>
-        <w:t>a   #</w:t>
-      </w:r>
-      <w:r>
-        <w:rPr>
-          <w:rFonts w:ascii="Calibri" w:eastAsia="Times New Roman" w:hAnsi="Calibri" w:cs="Times New Roman"/>
-          <w:color w:val="000000"/>
-        </w:rPr>
-        <w:t xml:space="preserve">(this will print </w:t>
-      </w:r>
-      <w:r>
-        <w:rPr>
-          <w:rFonts w:ascii="Courier New" w:eastAsia="Times New Roman" w:hAnsi="Courier New" w:cs="Courier New"/>
-          <w:color w:val="000000"/>
-        </w:rPr>
-        <w:t>a</w:t>
-      </w:r>
-      <w:r>
-        <w:rPr>
-          <w:rFonts w:ascii="Calibri" w:eastAsia="Times New Roman" w:hAnsi="Calibri" w:cs="Times New Roman"/>
-          <w:color w:val="000000"/>
-        </w:rPr>
-        <w:t>, so you can paste it into your homework; do this each time)</w:t>
+        <w:t xml:space="preserve">1.4 </w:t>
+      </w:r>
+      <w:r>
+        <w:rPr>
+          <w:rFonts w:ascii="Calibri" w:eastAsia="Times New Roman" w:hAnsi="Calibri" w:cs="Times New Roman"/>
+          <w:color w:val="000000"/>
+        </w:rPr>
+        <w:t>Create a sequence of odd numbers from 1 to 11:</w:t>
       </w:r>
     </w:p>
     <w:p>
       <w:pPr>
         <w:spacing w:after="0" w:line="240" w:lineRule="auto"/>
+        <w:ind w:left="360"/>
         <w:rPr>
           <w:rFonts w:ascii="Times New Roman" w:eastAsia="Times New Roman" w:hAnsi="Times New Roman" w:cs="Times New Roman"/>
           <w:sz w:val="24"/>
           <w:szCs w:val="24"/>
         </w:rPr>
       </w:pPr>
-    </w:p>
-    <w:p>
-      <w:pPr>
-        <w:spacing w:after="0" w:line="240" w:lineRule="auto"/>
-        <w:textAlignment w:val="baseline"/>
-        <w:rPr>
-          <w:rFonts w:ascii="Calibri" w:eastAsia="Times New Roman" w:hAnsi="Calibri" w:cs="Times New Roman"/>
-          <w:color w:val="000000"/>
-        </w:rPr>
-      </w:pPr>
-      <w:r>
-        <w:rPr>
-          <w:rFonts w:ascii="Calibri" w:eastAsia="Times New Roman" w:hAnsi="Calibri" w:cs="Times New Roman"/>
-          <w:color w:val="000000"/>
-        </w:rPr>
-        <w:t xml:space="preserve">1.4 </w:t>
-      </w:r>
-      <w:r>
-        <w:rPr>
-          <w:rFonts w:ascii="Calibri" w:eastAsia="Times New Roman" w:hAnsi="Calibri" w:cs="Times New Roman"/>
-          <w:color w:val="000000"/>
-        </w:rPr>
-        <w:t>Create a sequence of odd numbers from 1 to 11:</w:t>
+      <w:r>
+        <w:rPr>
+          <w:rFonts w:ascii="Courier New" w:eastAsia="Times New Roman" w:hAnsi="Courier New" w:cs="Courier New"/>
+          <w:color w:val="000000"/>
+        </w:rPr>
+        <w:t xml:space="preserve">b = </w:t>
+      </w:r>
+      <w:proofErr w:type="gramStart"/>
+      <w:r>
+        <w:rPr>
+          <w:rFonts w:ascii="Courier New" w:eastAsia="Times New Roman" w:hAnsi="Courier New" w:cs="Courier New"/>
+          <w:color w:val="000000"/>
+        </w:rPr>
+        <w:t>c(</w:t>
+      </w:r>
+      <w:proofErr w:type="gramEnd"/>
+      <w:r>
+        <w:rPr>
+          <w:rFonts w:ascii="Courier New" w:eastAsia="Times New Roman" w:hAnsi="Courier New" w:cs="Courier New"/>
+          <w:color w:val="000000"/>
+        </w:rPr>
+        <w:t>1, 3, 5, 7, 9, 11)</w:t>
       </w:r>
     </w:p>
     <w:p>
@@ -423,49 +569,96 @@
           <w:szCs w:val="24"/>
         </w:rPr>
       </w:pPr>
+      <w:proofErr w:type="gramStart"/>
       <w:r>
         <w:rPr>
           <w:rFonts w:ascii="Courier New" w:eastAsia="Times New Roman" w:hAnsi="Courier New" w:cs="Courier New"/>
           <w:color w:val="000000"/>
         </w:rPr>
-        <w:t xml:space="preserve">b = </w:t>
-      </w:r>
-      <w:proofErr w:type="gramStart"/>
-      <w:r>
-        <w:rPr>
-          <w:rFonts w:ascii="Courier New" w:eastAsia="Times New Roman" w:hAnsi="Courier New" w:cs="Courier New"/>
-          <w:color w:val="000000"/>
-        </w:rPr>
-        <w:t>c(</w:t>
+        <w:t>b</w:t>
       </w:r>
       <w:proofErr w:type="gramEnd"/>
-      <w:r>
-        <w:rPr>
-          <w:rFonts w:ascii="Courier New" w:eastAsia="Times New Roman" w:hAnsi="Courier New" w:cs="Courier New"/>
-          <w:color w:val="000000"/>
-        </w:rPr>
-        <w:t>1, 3, 5, 7, 9, 11)</w:t>
-      </w:r>
     </w:p>
     <w:p>
       <w:pPr>
         <w:spacing w:after="0" w:line="240" w:lineRule="auto"/>
-        <w:ind w:left="360"/>
         <w:rPr>
           <w:rFonts w:ascii="Times New Roman" w:eastAsia="Times New Roman" w:hAnsi="Times New Roman" w:cs="Times New Roman"/>
           <w:sz w:val="24"/>
           <w:szCs w:val="24"/>
         </w:rPr>
       </w:pPr>
+    </w:p>
+    <w:p>
+      <w:pPr>
+        <w:spacing w:after="0" w:line="240" w:lineRule="auto"/>
+        <w:textAlignment w:val="baseline"/>
+        <w:rPr>
+          <w:rFonts w:ascii="Calibri" w:eastAsia="Times New Roman" w:hAnsi="Calibri" w:cs="Times New Roman"/>
+          <w:color w:val="000000"/>
+        </w:rPr>
+      </w:pPr>
+      <w:r>
+        <w:rPr>
+          <w:rFonts w:ascii="Calibri" w:eastAsia="Times New Roman" w:hAnsi="Calibri" w:cs="Times New Roman"/>
+          <w:color w:val="000000"/>
+        </w:rPr>
+        <w:t xml:space="preserve">1.5 </w:t>
+      </w:r>
+      <w:r>
+        <w:rPr>
+          <w:rFonts w:ascii="Calibri" w:eastAsia="Times New Roman" w:hAnsi="Calibri" w:cs="Times New Roman"/>
+          <w:color w:val="000000"/>
+        </w:rPr>
+        <w:t>Create the same sequence in another way</w:t>
+      </w:r>
       <w:proofErr w:type="gramStart"/>
       <w:r>
         <w:rPr>
+          <w:rFonts w:ascii="Calibri" w:eastAsia="Times New Roman" w:hAnsi="Calibri" w:cs="Times New Roman"/>
+          <w:color w:val="000000"/>
+        </w:rPr>
+        <w:t>:</w:t>
+      </w:r>
+      <w:proofErr w:type="gramEnd"/>
+      <w:r>
+        <w:rPr>
+          <w:rFonts w:ascii="Calibri" w:eastAsia="Times New Roman" w:hAnsi="Calibri" w:cs="Times New Roman"/>
+          <w:color w:val="000000"/>
+        </w:rPr>
+        <w:br/>
+      </w:r>
+      <w:r>
+        <w:rPr>
           <w:rFonts w:ascii="Courier New" w:eastAsia="Times New Roman" w:hAnsi="Courier New" w:cs="Courier New"/>
           <w:color w:val="000000"/>
         </w:rPr>
-        <w:t>b</w:t>
-      </w:r>
-      <w:proofErr w:type="gramEnd"/>
+        <w:t xml:space="preserve">c = </w:t>
+      </w:r>
+      <w:proofErr w:type="spellStart"/>
+      <w:r>
+        <w:rPr>
+          <w:rFonts w:ascii="Courier New" w:eastAsia="Times New Roman" w:hAnsi="Courier New" w:cs="Courier New"/>
+          <w:color w:val="000000"/>
+        </w:rPr>
+        <w:t>seq</w:t>
+      </w:r>
+      <w:proofErr w:type="spellEnd"/>
+      <w:r>
+        <w:rPr>
+          <w:rFonts w:ascii="Courier New" w:eastAsia="Times New Roman" w:hAnsi="Courier New" w:cs="Courier New"/>
+          <w:color w:val="000000"/>
+        </w:rPr>
+        <w:t>(1,11, 2)</w:t>
+      </w:r>
+      <w:r>
+        <w:rPr>
+          <w:rFonts w:ascii="Courier New" w:eastAsia="Times New Roman" w:hAnsi="Courier New" w:cs="Courier New"/>
+          <w:color w:val="000000"/>
+        </w:rPr>
+        <w:br/>
+        <w:t>c</w:t>
+      </w:r>
     </w:p>
     <w:p>
       <w:pPr>
@@ -491,91 +684,8 @@
           <w:rFonts w:ascii="Calibri" w:eastAsia="Times New Roman" w:hAnsi="Calibri" w:cs="Times New Roman"/>
           <w:color w:val="000000"/>
         </w:rPr>
-        <w:t xml:space="preserve">1.5 </w:t>
-      </w:r>
-      <w:r>
-        <w:rPr>
-          <w:rFonts w:ascii="Calibri" w:eastAsia="Times New Roman" w:hAnsi="Calibri" w:cs="Times New Roman"/>
-          <w:color w:val="000000"/>
-        </w:rPr>
-        <w:t>Create the same sequence in another way</w:t>
-      </w:r>
-      <w:proofErr w:type="gramStart"/>
-      <w:r>
-        <w:rPr>
-          <w:rFonts w:ascii="Calibri" w:eastAsia="Times New Roman" w:hAnsi="Calibri" w:cs="Times New Roman"/>
-          <w:color w:val="000000"/>
-        </w:rPr>
-        <w:t>:</w:t>
-      </w:r>
-      <w:proofErr w:type="gramEnd"/>
-      <w:r>
-        <w:rPr>
-          <w:rFonts w:ascii="Calibri" w:eastAsia="Times New Roman" w:hAnsi="Calibri" w:cs="Times New Roman"/>
-          <w:color w:val="000000"/>
-        </w:rPr>
-        <w:br/>
-      </w:r>
-      <w:r>
-        <w:rPr>
-          <w:rFonts w:ascii="Courier New" w:eastAsia="Times New Roman" w:hAnsi="Courier New" w:cs="Courier New"/>
-          <w:color w:val="000000"/>
-        </w:rPr>
-        <w:t xml:space="preserve">c = </w:t>
-      </w:r>
-      <w:proofErr w:type="spellStart"/>
-      <w:r>
-        <w:rPr>
-          <w:rFonts w:ascii="Courier New" w:eastAsia="Times New Roman" w:hAnsi="Courier New" w:cs="Courier New"/>
-          <w:color w:val="000000"/>
-        </w:rPr>
-        <w:t>seq</w:t>
-      </w:r>
-      <w:proofErr w:type="spellEnd"/>
-      <w:r>
-        <w:rPr>
-          <w:rFonts w:ascii="Courier New" w:eastAsia="Times New Roman" w:hAnsi="Courier New" w:cs="Courier New"/>
-          <w:color w:val="000000"/>
-        </w:rPr>
-        <w:t>(1,11, 2)</w:t>
-      </w:r>
-      <w:r>
-        <w:rPr>
-          <w:rFonts w:ascii="Courier New" w:eastAsia="Times New Roman" w:hAnsi="Courier New" w:cs="Courier New"/>
-          <w:color w:val="000000"/>
-        </w:rPr>
-        <w:br/>
-        <w:t>c</w:t>
-      </w:r>
-    </w:p>
-    <w:p>
-      <w:pPr>
-        <w:spacing w:after="0" w:line="240" w:lineRule="auto"/>
-        <w:rPr>
-          <w:rFonts w:ascii="Times New Roman" w:eastAsia="Times New Roman" w:hAnsi="Times New Roman" w:cs="Times New Roman"/>
-          <w:sz w:val="24"/>
-          <w:szCs w:val="24"/>
-        </w:rPr>
-      </w:pPr>
-    </w:p>
-    <w:p>
-      <w:pPr>
-        <w:spacing w:after="0" w:line="240" w:lineRule="auto"/>
-        <w:textAlignment w:val="baseline"/>
-        <w:rPr>
-          <w:rFonts w:ascii="Calibri" w:eastAsia="Times New Roman" w:hAnsi="Calibri" w:cs="Times New Roman"/>
-          <w:color w:val="000000"/>
-        </w:rPr>
-      </w:pPr>
-      <w:r>
-        <w:rPr>
-          <w:rFonts w:ascii="Calibri" w:eastAsia="Times New Roman" w:hAnsi="Calibri" w:cs="Times New Roman"/>
-          <w:color w:val="000000"/>
-        </w:rPr>
         <w:t xml:space="preserve">1.6 </w:t>
       </w:r>
-      <w:bookmarkStart w:id="0" w:name="_GoBack"/>
-      <w:bookmarkEnd w:id="0"/>
       <w:r>
         <w:rPr>
           <w:rFonts w:ascii="Calibri" w:eastAsia="Times New Roman" w:hAnsi="Calibri" w:cs="Times New Roman"/>
@@ -2123,6 +2233,36 @@
       <w:szCs w:val="24"/>
     </w:rPr>
   </w:style>
+  <w:style w:type="paragraph" w:styleId="HTMLPreformatted">
+    <w:name w:val="HTML Preformatted"/>
+    <w:basedOn w:val="Normal"/>
+    <w:link w:val="HTMLPreformattedChar"/>
+    <w:uiPriority w:val="99"/>
+    <w:semiHidden/>
+    <w:unhideWhenUsed/>
+    <w:rsid w:val="00E8633D"/>
+    <w:pPr>
+      <w:spacing w:after="0" w:line="240" w:lineRule="auto"/>
+    </w:pPr>
+    <w:rPr>
+      <w:rFonts w:ascii="Consolas" w:hAnsi="Consolas"/>
+      <w:sz w:val="20"/>
+      <w:szCs w:val="20"/>
+    </w:rPr>
+  </w:style>
+  <w:style w:type="character" w:customStyle="1" w:styleId="HTMLPreformattedChar">
+    <w:name w:val="HTML Preformatted Char"/>
+    <w:basedOn w:val="DefaultParagraphFont"/>
+    <w:link w:val="HTMLPreformatted"/>
+    <w:uiPriority w:val="99"/>
+    <w:semiHidden/>
+    <w:rsid w:val="00E8633D"/>
+    <w:rPr>
+      <w:rFonts w:ascii="Consolas" w:hAnsi="Consolas"/>
+      <w:sz w:val="20"/>
+      <w:szCs w:val="20"/>
+    </w:rPr>
+  </w:style>
 </w:styles>
 </file>
 

</xml_diff>

<commit_message>
Completed R Intro Assignment
</commit_message>
<xml_diff>
--- a/assignment1_r.docx
+++ b/assignment1_r.docx
@@ -1,6 +1,6 @@
 
 <file path=word/document.xml><?xml version="1.0" encoding="utf-8"?>
-<w:document xmlns:wpc="http://schemas.microsoft.com/office/word/2010/wordprocessingCanvas" xmlns:mc="http://schemas.openxmlformats.org/markup-compatibility/2006" xmlns:o="urn:schemas-microsoft-com:office:office" xmlns:r="http://schemas.openxmlformats.org/officeDocument/2006/relationships" xmlns:m="http://schemas.openxmlformats.org/officeDocument/2006/math" xmlns:v="urn:schemas-microsoft-com:vml" xmlns:wp14="http://schemas.microsoft.com/office/word/2010/wordprocessingDrawing" xmlns:wp="http://schemas.openxmlformats.org/drawingml/2006/wordprocessingDrawing" xmlns:w10="urn:schemas-microsoft-com:office:word" xmlns:w="http://schemas.openxmlformats.org/wordprocessingml/2006/main" xmlns:w14="http://schemas.microsoft.com/office/word/2010/wordml" xmlns:w15="http://schemas.microsoft.com/office/word/2012/wordml" xmlns:wpg="http://schemas.microsoft.com/office/word/2010/wordprocessingGroup" xmlns:wpi="http://schemas.microsoft.com/office/word/2010/wordprocessingInk" xmlns:wne="http://schemas.microsoft.com/office/word/2006/wordml" xmlns:wps="http://schemas.microsoft.com/office/word/2010/wordprocessingShape" mc:Ignorable="w14 w15 wp14">
+<w:document xmlns:wpc="http://schemas.microsoft.com/office/word/2010/wordprocessingCanvas" xmlns:cx="http://schemas.microsoft.com/office/drawing/2014/chartex" xmlns:cx1="http://schemas.microsoft.com/office/drawing/2015/9/8/chartex" xmlns:cx2="http://schemas.microsoft.com/office/drawing/2015/10/21/chartex" xmlns:mc="http://schemas.openxmlformats.org/markup-compatibility/2006" xmlns:o="urn:schemas-microsoft-com:office:office" xmlns:r="http://schemas.openxmlformats.org/officeDocument/2006/relationships" xmlns:m="http://schemas.openxmlformats.org/officeDocument/2006/math" xmlns:v="urn:schemas-microsoft-com:vml" xmlns:wp14="http://schemas.microsoft.com/office/word/2010/wordprocessingDrawing" xmlns:wp="http://schemas.openxmlformats.org/drawingml/2006/wordprocessingDrawing" xmlns:w10="urn:schemas-microsoft-com:office:word" xmlns:w="http://schemas.openxmlformats.org/wordprocessingml/2006/main" xmlns:w14="http://schemas.microsoft.com/office/word/2010/wordml" xmlns:w15="http://schemas.microsoft.com/office/word/2012/wordml" xmlns:w16se="http://schemas.microsoft.com/office/word/2015/wordml/symex" xmlns:wpg="http://schemas.microsoft.com/office/word/2010/wordprocessingGroup" xmlns:wpi="http://schemas.microsoft.com/office/word/2010/wordprocessingInk" xmlns:wne="http://schemas.microsoft.com/office/word/2006/wordml" xmlns:wps="http://schemas.microsoft.com/office/word/2010/wordprocessingShape" mc:Ignorable="w14 w15 w16se wp14">
   <w:body>
     <w:p>
       <w:pPr>
@@ -106,438 +106,769 @@
           <w:rFonts w:ascii="Calibri" w:eastAsia="Times New Roman" w:hAnsi="Calibri" w:cs="Times New Roman"/>
           <w:color w:val="000000"/>
         </w:rPr>
+        <w:t>a .r</w:t>
+      </w:r>
+      <w:proofErr w:type="gramEnd"/>
+      <w:r>
+        <w:rPr>
+          <w:rFonts w:ascii="Calibri" w:eastAsia="Times New Roman" w:hAnsi="Calibri" w:cs="Times New Roman"/>
+          <w:color w:val="000000"/>
+        </w:rPr>
+        <w:t>, .txt, .doc,</w:t>
+      </w:r>
+      <w:r>
+        <w:rPr>
+          <w:rFonts w:ascii="Calibri" w:eastAsia="Times New Roman" w:hAnsi="Calibri" w:cs="Times New Roman"/>
+          <w:color w:val="000000"/>
+        </w:rPr>
+        <w:t xml:space="preserve"> </w:t>
+      </w:r>
+      <w:r>
+        <w:rPr>
+          <w:rFonts w:ascii="Calibri" w:eastAsia="Times New Roman" w:hAnsi="Calibri" w:cs="Times New Roman"/>
+          <w:color w:val="000000"/>
+        </w:rPr>
+        <w:t>.</w:t>
+      </w:r>
+      <w:proofErr w:type="spellStart"/>
+      <w:r>
+        <w:rPr>
+          <w:rFonts w:ascii="Calibri" w:eastAsia="Times New Roman" w:hAnsi="Calibri" w:cs="Times New Roman"/>
+          <w:color w:val="000000"/>
+        </w:rPr>
+        <w:t>docx</w:t>
+      </w:r>
+      <w:proofErr w:type="spellEnd"/>
+      <w:r>
+        <w:rPr>
+          <w:rFonts w:ascii="Calibri" w:eastAsia="Times New Roman" w:hAnsi="Calibri" w:cs="Times New Roman"/>
+          <w:color w:val="000000"/>
+        </w:rPr>
+        <w:t>, or .</w:t>
+      </w:r>
+      <w:proofErr w:type="spellStart"/>
+      <w:r>
+        <w:rPr>
+          <w:rFonts w:ascii="Calibri" w:eastAsia="Times New Roman" w:hAnsi="Calibri" w:cs="Times New Roman"/>
+          <w:color w:val="000000"/>
+        </w:rPr>
+        <w:t>rmd</w:t>
+      </w:r>
+      <w:proofErr w:type="spellEnd"/>
+      <w:r>
+        <w:rPr>
+          <w:rFonts w:ascii="Calibri" w:eastAsia="Times New Roman" w:hAnsi="Calibri" w:cs="Times New Roman"/>
+          <w:color w:val="000000"/>
+        </w:rPr>
+        <w:t xml:space="preserve"> document.  Submit your finished document to GitHub.</w:t>
+      </w:r>
+    </w:p>
+    <w:p>
+      <w:pPr>
+        <w:spacing w:after="160" w:line="240" w:lineRule="auto"/>
+        <w:rPr>
+          <w:rFonts w:ascii="Calibri" w:eastAsia="Times New Roman" w:hAnsi="Calibri" w:cs="Times New Roman"/>
+          <w:color w:val="000000"/>
+        </w:rPr>
+      </w:pPr>
+      <w:proofErr w:type="gramStart"/>
+      <w:r>
+        <w:rPr>
+          <w:rFonts w:ascii="Calibri" w:eastAsia="Times New Roman" w:hAnsi="Calibri" w:cs="Times New Roman"/>
+          <w:color w:val="000000"/>
+        </w:rPr>
+        <w:t>1.0  Open</w:t>
+      </w:r>
+      <w:proofErr w:type="gramEnd"/>
+      <w:r>
+        <w:rPr>
+          <w:rFonts w:ascii="Calibri" w:eastAsia="Times New Roman" w:hAnsi="Calibri" w:cs="Times New Roman"/>
+          <w:color w:val="000000"/>
+        </w:rPr>
+        <w:t xml:space="preserve"> R.  The first line of text in the console window tells you which version of R you are running (this should be version 3.1.2).  Copy this line of text into a document, to verify that you’ve installed the correct version.</w:t>
+      </w:r>
+    </w:p>
+    <w:p>
+      <w:pPr>
+        <w:spacing w:after="160" w:line="240" w:lineRule="auto"/>
+        <w:rPr>
+          <w:rFonts w:ascii="Times New Roman" w:eastAsia="Times New Roman" w:hAnsi="Times New Roman" w:cs="Times New Roman"/>
+          <w:color w:val="0070C0"/>
+          <w:sz w:val="24"/>
+          <w:szCs w:val="24"/>
+        </w:rPr>
+      </w:pPr>
+      <w:r>
+        <w:rPr>
+          <w:rFonts w:ascii="Times New Roman" w:eastAsia="Times New Roman" w:hAnsi="Times New Roman" w:cs="Times New Roman"/>
+          <w:color w:val="0070C0"/>
+          <w:sz w:val="24"/>
+          <w:szCs w:val="24"/>
+        </w:rPr>
+        <w:t>R version 3.1.2 (2014-10-31) -- "Pumpkin Helmet"</w:t>
+      </w:r>
+    </w:p>
+    <w:p>
+      <w:pPr>
+        <w:spacing w:after="0" w:line="240" w:lineRule="auto"/>
+        <w:textAlignment w:val="baseline"/>
+        <w:rPr>
+          <w:rFonts w:ascii="Calibri" w:eastAsia="Times New Roman" w:hAnsi="Calibri" w:cs="Times New Roman"/>
+          <w:color w:val="000000"/>
+        </w:rPr>
+      </w:pPr>
+      <w:r>
+        <w:rPr>
+          <w:rFonts w:ascii="Calibri" w:eastAsia="Times New Roman" w:hAnsi="Calibri" w:cs="Times New Roman"/>
+          <w:color w:val="000000"/>
+        </w:rPr>
+        <w:t xml:space="preserve">1.1 </w:t>
+      </w:r>
+      <w:r>
+        <w:rPr>
+          <w:rFonts w:ascii="Calibri" w:eastAsia="Times New Roman" w:hAnsi="Calibri" w:cs="Times New Roman"/>
+          <w:color w:val="000000"/>
+        </w:rPr>
+        <w:t>Calculate the cube root of 2015, as follows:</w:t>
+      </w:r>
+      <w:r>
+        <w:rPr>
+          <w:rFonts w:ascii="Calibri" w:eastAsia="Times New Roman" w:hAnsi="Calibri" w:cs="Times New Roman"/>
+          <w:color w:val="000000"/>
+        </w:rPr>
+        <w:br/>
+      </w:r>
+      <w:r>
+        <w:rPr>
+          <w:rFonts w:ascii="Courier New" w:eastAsia="Times New Roman" w:hAnsi="Courier New" w:cs="Courier New"/>
+          <w:color w:val="000000"/>
+        </w:rPr>
+        <w:t>2015</w:t>
+      </w:r>
+      <w:proofErr w:type="gramStart"/>
+      <w:r>
+        <w:rPr>
+          <w:rFonts w:ascii="Courier New" w:eastAsia="Times New Roman" w:hAnsi="Courier New" w:cs="Courier New"/>
+          <w:color w:val="000000"/>
+        </w:rPr>
+        <w:t>^(</w:t>
+      </w:r>
+      <w:proofErr w:type="gramEnd"/>
+      <w:r>
+        <w:rPr>
+          <w:rFonts w:ascii="Courier New" w:eastAsia="Times New Roman" w:hAnsi="Courier New" w:cs="Courier New"/>
+          <w:color w:val="000000"/>
+        </w:rPr>
+        <w:t>1/3)</w:t>
+      </w:r>
+    </w:p>
+    <w:p>
+      <w:pPr>
+        <w:spacing w:after="0" w:line="240" w:lineRule="auto"/>
+        <w:rPr>
+          <w:rFonts w:ascii="Times New Roman" w:eastAsia="Times New Roman" w:hAnsi="Times New Roman" w:cs="Times New Roman"/>
+          <w:color w:val="0070C0"/>
+          <w:sz w:val="24"/>
+          <w:szCs w:val="24"/>
+        </w:rPr>
+      </w:pPr>
+      <w:r>
+        <w:rPr>
+          <w:rFonts w:ascii="Times New Roman" w:eastAsia="Times New Roman" w:hAnsi="Times New Roman" w:cs="Times New Roman"/>
+          <w:color w:val="0070C0"/>
+          <w:sz w:val="24"/>
+          <w:szCs w:val="24"/>
+        </w:rPr>
+        <w:t>&gt; 2015</w:t>
+      </w:r>
+      <w:proofErr w:type="gramStart"/>
+      <w:r>
+        <w:rPr>
+          <w:rFonts w:ascii="Times New Roman" w:eastAsia="Times New Roman" w:hAnsi="Times New Roman" w:cs="Times New Roman"/>
+          <w:color w:val="0070C0"/>
+          <w:sz w:val="24"/>
+          <w:szCs w:val="24"/>
+        </w:rPr>
+        <w:t>^(</w:t>
+      </w:r>
+      <w:proofErr w:type="gramEnd"/>
+      <w:r>
+        <w:rPr>
+          <w:rFonts w:ascii="Times New Roman" w:eastAsia="Times New Roman" w:hAnsi="Times New Roman" w:cs="Times New Roman"/>
+          <w:color w:val="0070C0"/>
+          <w:sz w:val="24"/>
+          <w:szCs w:val="24"/>
+        </w:rPr>
+        <w:t>1/3)</w:t>
+      </w:r>
+    </w:p>
+    <w:p>
+      <w:pPr>
+        <w:spacing w:after="0" w:line="240" w:lineRule="auto"/>
+        <w:rPr>
+          <w:rFonts w:ascii="Times New Roman" w:eastAsia="Times New Roman" w:hAnsi="Times New Roman" w:cs="Times New Roman"/>
+          <w:color w:val="0070C0"/>
+          <w:sz w:val="24"/>
+          <w:szCs w:val="24"/>
+        </w:rPr>
+      </w:pPr>
+      <w:r>
+        <w:rPr>
+          <w:rFonts w:ascii="Times New Roman" w:eastAsia="Times New Roman" w:hAnsi="Times New Roman" w:cs="Times New Roman"/>
+          <w:color w:val="0070C0"/>
+          <w:sz w:val="24"/>
+          <w:szCs w:val="24"/>
+        </w:rPr>
+        <w:t>[1] 12.63063</w:t>
+      </w:r>
+    </w:p>
+    <w:p>
+      <w:pPr>
+        <w:spacing w:after="0" w:line="240" w:lineRule="auto"/>
+        <w:rPr>
+          <w:rFonts w:ascii="Times New Roman" w:eastAsia="Times New Roman" w:hAnsi="Times New Roman" w:cs="Times New Roman"/>
+          <w:sz w:val="24"/>
+          <w:szCs w:val="24"/>
+        </w:rPr>
+      </w:pPr>
+    </w:p>
+    <w:p>
+      <w:pPr>
+        <w:spacing w:after="0" w:line="240" w:lineRule="auto"/>
+        <w:textAlignment w:val="baseline"/>
+        <w:rPr>
+          <w:rFonts w:ascii="Calibri" w:eastAsia="Times New Roman" w:hAnsi="Calibri" w:cs="Times New Roman"/>
+          <w:color w:val="000000"/>
+        </w:rPr>
+      </w:pPr>
+      <w:r>
+        <w:rPr>
+          <w:rFonts w:ascii="Calibri" w:eastAsia="Times New Roman" w:hAnsi="Calibri" w:cs="Times New Roman"/>
+          <w:color w:val="000000"/>
+        </w:rPr>
+        <w:t xml:space="preserve">1.2 </w:t>
+      </w:r>
+      <w:r>
+        <w:rPr>
+          <w:rFonts w:ascii="Calibri" w:eastAsia="Times New Roman" w:hAnsi="Calibri" w:cs="Times New Roman"/>
+          <w:color w:val="000000"/>
+        </w:rPr>
+        <w:t>Find the absolute value of 5.7 minus 6.8 divided by .58:</w:t>
+      </w:r>
+      <w:r>
+        <w:rPr>
+          <w:rFonts w:ascii="Calibri" w:eastAsia="Times New Roman" w:hAnsi="Calibri" w:cs="Times New Roman"/>
+          <w:color w:val="000000"/>
+        </w:rPr>
+        <w:br/>
+      </w:r>
+      <w:proofErr w:type="gramStart"/>
+      <w:r>
+        <w:rPr>
+          <w:rFonts w:ascii="Courier New" w:eastAsia="Times New Roman" w:hAnsi="Courier New" w:cs="Courier New"/>
+          <w:color w:val="000000"/>
+        </w:rPr>
+        <w:t>abs(</w:t>
+      </w:r>
+      <w:proofErr w:type="gramEnd"/>
+      <w:r>
+        <w:rPr>
+          <w:rFonts w:ascii="Courier New" w:eastAsia="Times New Roman" w:hAnsi="Courier New" w:cs="Courier New"/>
+          <w:color w:val="000000"/>
+        </w:rPr>
+        <w:t>5.7-6.8)/.58</w:t>
+      </w:r>
+    </w:p>
+    <w:p>
+      <w:pPr>
+        <w:spacing w:after="0" w:line="240" w:lineRule="auto"/>
+        <w:rPr>
+          <w:rFonts w:ascii="Times New Roman" w:eastAsia="Times New Roman" w:hAnsi="Times New Roman" w:cs="Times New Roman"/>
+          <w:color w:val="0070C0"/>
+          <w:sz w:val="24"/>
+          <w:szCs w:val="24"/>
+        </w:rPr>
+      </w:pPr>
+      <w:r>
+        <w:rPr>
+          <w:rFonts w:ascii="Times New Roman" w:eastAsia="Times New Roman" w:hAnsi="Times New Roman" w:cs="Times New Roman"/>
+          <w:color w:val="0070C0"/>
+          <w:sz w:val="24"/>
+          <w:szCs w:val="24"/>
+        </w:rPr>
+        <w:t xml:space="preserve">&gt; </w:t>
+      </w:r>
+      <w:proofErr w:type="gramStart"/>
+      <w:r>
+        <w:rPr>
+          <w:rFonts w:ascii="Times New Roman" w:eastAsia="Times New Roman" w:hAnsi="Times New Roman" w:cs="Times New Roman"/>
+          <w:color w:val="0070C0"/>
+          <w:sz w:val="24"/>
+          <w:szCs w:val="24"/>
+        </w:rPr>
+        <w:t>abs(</w:t>
+      </w:r>
+      <w:proofErr w:type="gramEnd"/>
+      <w:r>
+        <w:rPr>
+          <w:rFonts w:ascii="Times New Roman" w:eastAsia="Times New Roman" w:hAnsi="Times New Roman" w:cs="Times New Roman"/>
+          <w:color w:val="0070C0"/>
+          <w:sz w:val="24"/>
+          <w:szCs w:val="24"/>
+        </w:rPr>
+        <w:t>5.7-6.8)/.58</w:t>
+      </w:r>
+    </w:p>
+    <w:p>
+      <w:pPr>
+        <w:spacing w:after="0" w:line="240" w:lineRule="auto"/>
+        <w:rPr>
+          <w:rFonts w:ascii="Times New Roman" w:eastAsia="Times New Roman" w:hAnsi="Times New Roman" w:cs="Times New Roman"/>
+          <w:color w:val="0070C0"/>
+          <w:sz w:val="24"/>
+          <w:szCs w:val="24"/>
+        </w:rPr>
+      </w:pPr>
+      <w:r>
+        <w:rPr>
+          <w:rFonts w:ascii="Times New Roman" w:eastAsia="Times New Roman" w:hAnsi="Times New Roman" w:cs="Times New Roman"/>
+          <w:color w:val="0070C0"/>
+          <w:sz w:val="24"/>
+          <w:szCs w:val="24"/>
+        </w:rPr>
+        <w:t>[1] 1.896552</w:t>
+      </w:r>
+    </w:p>
+    <w:p>
+      <w:pPr>
+        <w:spacing w:after="0" w:line="240" w:lineRule="auto"/>
+        <w:rPr>
+          <w:rFonts w:ascii="Times New Roman" w:eastAsia="Times New Roman" w:hAnsi="Times New Roman" w:cs="Times New Roman"/>
+          <w:sz w:val="24"/>
+          <w:szCs w:val="24"/>
+        </w:rPr>
+      </w:pPr>
+    </w:p>
+    <w:p>
+      <w:pPr>
+        <w:spacing w:after="0" w:line="240" w:lineRule="auto"/>
+        <w:textAlignment w:val="baseline"/>
+        <w:rPr>
+          <w:rFonts w:ascii="Calibri" w:eastAsia="Times New Roman" w:hAnsi="Calibri" w:cs="Times New Roman"/>
+          <w:color w:val="000000"/>
+        </w:rPr>
+      </w:pPr>
+      <w:r>
+        <w:rPr>
+          <w:rFonts w:ascii="Calibri" w:eastAsia="Times New Roman" w:hAnsi="Calibri" w:cs="Times New Roman"/>
+          <w:color w:val="000000"/>
+        </w:rPr>
+        <w:t xml:space="preserve">1.3 </w:t>
+      </w:r>
+      <w:r>
+        <w:rPr>
+          <w:rFonts w:ascii="Calibri" w:eastAsia="Times New Roman" w:hAnsi="Calibri" w:cs="Times New Roman"/>
+          <w:color w:val="000000"/>
+        </w:rPr>
+        <w:t>Create a list of integers from 1 to 12 and call it “a”:</w:t>
+      </w:r>
+      <w:r>
+        <w:rPr>
+          <w:rFonts w:ascii="Calibri" w:eastAsia="Times New Roman" w:hAnsi="Calibri" w:cs="Times New Roman"/>
+          <w:color w:val="000000"/>
+        </w:rPr>
+        <w:br/>
+      </w:r>
+      <w:r>
+        <w:rPr>
+          <w:rFonts w:ascii="Courier New" w:eastAsia="Times New Roman" w:hAnsi="Courier New" w:cs="Courier New"/>
+          <w:color w:val="000000"/>
+        </w:rPr>
+        <w:t>a = 1:12</w:t>
+      </w:r>
+      <w:r>
+        <w:rPr>
+          <w:rFonts w:ascii="Courier New" w:eastAsia="Times New Roman" w:hAnsi="Courier New" w:cs="Courier New"/>
+          <w:color w:val="000000"/>
+        </w:rPr>
+        <w:br/>
+        <w:t>a   </w:t>
+      </w:r>
+      <w:proofErr w:type="gramStart"/>
+      <w:r>
+        <w:rPr>
+          <w:rFonts w:ascii="Courier New" w:eastAsia="Times New Roman" w:hAnsi="Courier New" w:cs="Courier New"/>
+          <w:color w:val="000000"/>
+        </w:rPr>
+        <w:t>#</w:t>
+      </w:r>
+      <w:r>
+        <w:rPr>
+          <w:rFonts w:ascii="Calibri" w:eastAsia="Times New Roman" w:hAnsi="Calibri" w:cs="Times New Roman"/>
+          <w:color w:val="000000"/>
+        </w:rPr>
+        <w:t>(</w:t>
+      </w:r>
+      <w:proofErr w:type="gramEnd"/>
+      <w:r>
+        <w:rPr>
+          <w:rFonts w:ascii="Calibri" w:eastAsia="Times New Roman" w:hAnsi="Calibri" w:cs="Times New Roman"/>
+          <w:color w:val="000000"/>
+        </w:rPr>
+        <w:t xml:space="preserve">this will print </w:t>
+      </w:r>
+      <w:r>
+        <w:rPr>
+          <w:rFonts w:ascii="Courier New" w:eastAsia="Times New Roman" w:hAnsi="Courier New" w:cs="Courier New"/>
+          <w:color w:val="000000"/>
+        </w:rPr>
         <w:t>a</w:t>
       </w:r>
+      <w:r>
+        <w:rPr>
+          <w:rFonts w:ascii="Calibri" w:eastAsia="Times New Roman" w:hAnsi="Calibri" w:cs="Times New Roman"/>
+          <w:color w:val="000000"/>
+        </w:rPr>
+        <w:t>, so you can paste it into your homework; do this each time)</w:t>
+      </w:r>
+    </w:p>
+    <w:p>
+      <w:pPr>
+        <w:spacing w:after="0" w:line="240" w:lineRule="auto"/>
+        <w:rPr>
+          <w:rFonts w:ascii="Times New Roman" w:eastAsia="Times New Roman" w:hAnsi="Times New Roman" w:cs="Times New Roman"/>
+          <w:color w:val="0070C0"/>
+          <w:sz w:val="24"/>
+          <w:szCs w:val="24"/>
+        </w:rPr>
+      </w:pPr>
+      <w:r>
+        <w:rPr>
+          <w:rFonts w:ascii="Times New Roman" w:eastAsia="Times New Roman" w:hAnsi="Times New Roman" w:cs="Times New Roman"/>
+          <w:color w:val="0070C0"/>
+          <w:sz w:val="24"/>
+          <w:szCs w:val="24"/>
+        </w:rPr>
+        <w:t>&gt; a = 1:12</w:t>
+      </w:r>
+    </w:p>
+    <w:p>
+      <w:pPr>
+        <w:spacing w:after="0" w:line="240" w:lineRule="auto"/>
+        <w:rPr>
+          <w:rFonts w:ascii="Times New Roman" w:eastAsia="Times New Roman" w:hAnsi="Times New Roman" w:cs="Times New Roman"/>
+          <w:color w:val="0070C0"/>
+          <w:sz w:val="24"/>
+          <w:szCs w:val="24"/>
+        </w:rPr>
+      </w:pPr>
+      <w:r>
+        <w:rPr>
+          <w:rFonts w:ascii="Times New Roman" w:eastAsia="Times New Roman" w:hAnsi="Times New Roman" w:cs="Times New Roman"/>
+          <w:color w:val="0070C0"/>
+          <w:sz w:val="24"/>
+          <w:szCs w:val="24"/>
+        </w:rPr>
+        <w:t xml:space="preserve">&gt; a   </w:t>
+      </w:r>
+    </w:p>
+    <w:p>
+      <w:pPr>
+        <w:spacing w:after="0" w:line="240" w:lineRule="auto"/>
+        <w:rPr>
+          <w:rFonts w:ascii="Times New Roman" w:eastAsia="Times New Roman" w:hAnsi="Times New Roman" w:cs="Times New Roman"/>
+          <w:color w:val="0070C0"/>
+          <w:sz w:val="24"/>
+          <w:szCs w:val="24"/>
+        </w:rPr>
+      </w:pPr>
+      <w:r>
+        <w:rPr>
+          <w:rFonts w:ascii="Times New Roman" w:eastAsia="Times New Roman" w:hAnsi="Times New Roman" w:cs="Times New Roman"/>
+          <w:color w:val="0070C0"/>
+          <w:sz w:val="24"/>
+          <w:szCs w:val="24"/>
+        </w:rPr>
+        <w:t xml:space="preserve"> [1</w:t>
+      </w:r>
+      <w:proofErr w:type="gramStart"/>
+      <w:r>
+        <w:rPr>
+          <w:rFonts w:ascii="Times New Roman" w:eastAsia="Times New Roman" w:hAnsi="Times New Roman" w:cs="Times New Roman"/>
+          <w:color w:val="0070C0"/>
+          <w:sz w:val="24"/>
+          <w:szCs w:val="24"/>
+        </w:rPr>
+        <w:t>]  1</w:t>
+      </w:r>
       <w:proofErr w:type="gramEnd"/>
       <w:r>
         <w:rPr>
-          <w:rFonts w:ascii="Calibri" w:eastAsia="Times New Roman" w:hAnsi="Calibri" w:cs="Times New Roman"/>
-          <w:color w:val="000000"/>
-        </w:rPr>
-        <w:t xml:space="preserve"> .r, .txt, .doc,</w:t>
-      </w:r>
-      <w:r>
-        <w:rPr>
-          <w:rFonts w:ascii="Calibri" w:eastAsia="Times New Roman" w:hAnsi="Calibri" w:cs="Times New Roman"/>
-          <w:color w:val="000000"/>
-        </w:rPr>
-        <w:t xml:space="preserve"> </w:t>
-      </w:r>
-      <w:r>
-        <w:rPr>
-          <w:rFonts w:ascii="Calibri" w:eastAsia="Times New Roman" w:hAnsi="Calibri" w:cs="Times New Roman"/>
-          <w:color w:val="000000"/>
-        </w:rPr>
-        <w:t>.</w:t>
+          <w:rFonts w:ascii="Times New Roman" w:eastAsia="Times New Roman" w:hAnsi="Times New Roman" w:cs="Times New Roman"/>
+          <w:color w:val="0070C0"/>
+          <w:sz w:val="24"/>
+          <w:szCs w:val="24"/>
+        </w:rPr>
+        <w:t xml:space="preserve">  2  3  4  5  6  7  8  9 10 11 12</w:t>
+      </w:r>
+    </w:p>
+    <w:p>
+      <w:pPr>
+        <w:spacing w:after="0" w:line="240" w:lineRule="auto"/>
+        <w:rPr>
+          <w:rFonts w:ascii="Times New Roman" w:eastAsia="Times New Roman" w:hAnsi="Times New Roman" w:cs="Times New Roman"/>
+          <w:sz w:val="24"/>
+          <w:szCs w:val="24"/>
+        </w:rPr>
+      </w:pPr>
+    </w:p>
+    <w:p>
+      <w:pPr>
+        <w:spacing w:after="0" w:line="240" w:lineRule="auto"/>
+        <w:textAlignment w:val="baseline"/>
+        <w:rPr>
+          <w:rFonts w:ascii="Calibri" w:eastAsia="Times New Roman" w:hAnsi="Calibri" w:cs="Times New Roman"/>
+          <w:color w:val="000000"/>
+        </w:rPr>
+      </w:pPr>
+      <w:r>
+        <w:rPr>
+          <w:rFonts w:ascii="Calibri" w:eastAsia="Times New Roman" w:hAnsi="Calibri" w:cs="Times New Roman"/>
+          <w:color w:val="000000"/>
+        </w:rPr>
+        <w:t xml:space="preserve">1.4 </w:t>
+      </w:r>
+      <w:r>
+        <w:rPr>
+          <w:rFonts w:ascii="Calibri" w:eastAsia="Times New Roman" w:hAnsi="Calibri" w:cs="Times New Roman"/>
+          <w:color w:val="000000"/>
+        </w:rPr>
+        <w:t>Create a sequence of odd numbers from 1 to 11:</w:t>
+      </w:r>
+    </w:p>
+    <w:p>
+      <w:pPr>
+        <w:spacing w:after="0" w:line="240" w:lineRule="auto"/>
+        <w:ind w:left="360"/>
+        <w:rPr>
+          <w:rFonts w:ascii="Times New Roman" w:eastAsia="Times New Roman" w:hAnsi="Times New Roman" w:cs="Times New Roman"/>
+          <w:sz w:val="24"/>
+          <w:szCs w:val="24"/>
+        </w:rPr>
+      </w:pPr>
+      <w:r>
+        <w:rPr>
+          <w:rFonts w:ascii="Courier New" w:eastAsia="Times New Roman" w:hAnsi="Courier New" w:cs="Courier New"/>
+          <w:color w:val="000000"/>
+        </w:rPr>
+        <w:t xml:space="preserve">b = </w:t>
+      </w:r>
+      <w:proofErr w:type="gramStart"/>
+      <w:r>
+        <w:rPr>
+          <w:rFonts w:ascii="Courier New" w:eastAsia="Times New Roman" w:hAnsi="Courier New" w:cs="Courier New"/>
+          <w:color w:val="000000"/>
+        </w:rPr>
+        <w:t>c(</w:t>
+      </w:r>
+      <w:proofErr w:type="gramEnd"/>
+      <w:r>
+        <w:rPr>
+          <w:rFonts w:ascii="Courier New" w:eastAsia="Times New Roman" w:hAnsi="Courier New" w:cs="Courier New"/>
+          <w:color w:val="000000"/>
+        </w:rPr>
+        <w:t>1, 3, 5, 7, 9, 11)</w:t>
+      </w:r>
+    </w:p>
+    <w:p>
+      <w:pPr>
+        <w:spacing w:after="0" w:line="240" w:lineRule="auto"/>
+        <w:ind w:left="360"/>
+        <w:rPr>
+          <w:rFonts w:ascii="Times New Roman" w:eastAsia="Times New Roman" w:hAnsi="Times New Roman" w:cs="Times New Roman"/>
+          <w:sz w:val="24"/>
+          <w:szCs w:val="24"/>
+        </w:rPr>
+      </w:pPr>
+      <w:r>
+        <w:rPr>
+          <w:rFonts w:ascii="Courier New" w:eastAsia="Times New Roman" w:hAnsi="Courier New" w:cs="Courier New"/>
+          <w:color w:val="000000"/>
+        </w:rPr>
+        <w:t>b</w:t>
+      </w:r>
+    </w:p>
+    <w:p>
+      <w:pPr>
+        <w:spacing w:after="0" w:line="240" w:lineRule="auto"/>
+        <w:rPr>
+          <w:rFonts w:ascii="Times New Roman" w:eastAsia="Times New Roman" w:hAnsi="Times New Roman" w:cs="Times New Roman"/>
+          <w:color w:val="0070C0"/>
+          <w:sz w:val="24"/>
+          <w:szCs w:val="24"/>
+        </w:rPr>
+      </w:pPr>
+      <w:r>
+        <w:rPr>
+          <w:rFonts w:ascii="Times New Roman" w:eastAsia="Times New Roman" w:hAnsi="Times New Roman" w:cs="Times New Roman"/>
+          <w:color w:val="0070C0"/>
+          <w:sz w:val="24"/>
+          <w:szCs w:val="24"/>
+        </w:rPr>
+        <w:t xml:space="preserve">&gt; b = </w:t>
+      </w:r>
+      <w:proofErr w:type="gramStart"/>
+      <w:r>
+        <w:rPr>
+          <w:rFonts w:ascii="Times New Roman" w:eastAsia="Times New Roman" w:hAnsi="Times New Roman" w:cs="Times New Roman"/>
+          <w:color w:val="0070C0"/>
+          <w:sz w:val="24"/>
+          <w:szCs w:val="24"/>
+        </w:rPr>
+        <w:t>c(</w:t>
+      </w:r>
+      <w:proofErr w:type="gramEnd"/>
+      <w:r>
+        <w:rPr>
+          <w:rFonts w:ascii="Times New Roman" w:eastAsia="Times New Roman" w:hAnsi="Times New Roman" w:cs="Times New Roman"/>
+          <w:color w:val="0070C0"/>
+          <w:sz w:val="24"/>
+          <w:szCs w:val="24"/>
+        </w:rPr>
+        <w:t>1, 3, 5, 7, 9, 11)</w:t>
+      </w:r>
+    </w:p>
+    <w:p>
+      <w:pPr>
+        <w:spacing w:after="0" w:line="240" w:lineRule="auto"/>
+        <w:rPr>
+          <w:rFonts w:ascii="Times New Roman" w:eastAsia="Times New Roman" w:hAnsi="Times New Roman" w:cs="Times New Roman"/>
+          <w:color w:val="0070C0"/>
+          <w:sz w:val="24"/>
+          <w:szCs w:val="24"/>
+        </w:rPr>
+      </w:pPr>
+      <w:r>
+        <w:rPr>
+          <w:rFonts w:ascii="Times New Roman" w:eastAsia="Times New Roman" w:hAnsi="Times New Roman" w:cs="Times New Roman"/>
+          <w:color w:val="0070C0"/>
+          <w:sz w:val="24"/>
+          <w:szCs w:val="24"/>
+        </w:rPr>
+        <w:t>&gt; b</w:t>
+      </w:r>
+    </w:p>
+    <w:p>
+      <w:pPr>
+        <w:spacing w:after="0" w:line="240" w:lineRule="auto"/>
+        <w:rPr>
+          <w:rFonts w:ascii="Times New Roman" w:eastAsia="Times New Roman" w:hAnsi="Times New Roman" w:cs="Times New Roman"/>
+          <w:color w:val="0070C0"/>
+          <w:sz w:val="24"/>
+          <w:szCs w:val="24"/>
+        </w:rPr>
+      </w:pPr>
+      <w:r>
+        <w:rPr>
+          <w:rFonts w:ascii="Times New Roman" w:eastAsia="Times New Roman" w:hAnsi="Times New Roman" w:cs="Times New Roman"/>
+          <w:color w:val="0070C0"/>
+          <w:sz w:val="24"/>
+          <w:szCs w:val="24"/>
+        </w:rPr>
+        <w:t>[1</w:t>
+      </w:r>
+      <w:proofErr w:type="gramStart"/>
+      <w:r>
+        <w:rPr>
+          <w:rFonts w:ascii="Times New Roman" w:eastAsia="Times New Roman" w:hAnsi="Times New Roman" w:cs="Times New Roman"/>
+          <w:color w:val="0070C0"/>
+          <w:sz w:val="24"/>
+          <w:szCs w:val="24"/>
+        </w:rPr>
+        <w:t>]  1</w:t>
+      </w:r>
+      <w:proofErr w:type="gramEnd"/>
+      <w:r>
+        <w:rPr>
+          <w:rFonts w:ascii="Times New Roman" w:eastAsia="Times New Roman" w:hAnsi="Times New Roman" w:cs="Times New Roman"/>
+          <w:color w:val="0070C0"/>
+          <w:sz w:val="24"/>
+          <w:szCs w:val="24"/>
+        </w:rPr>
+        <w:t xml:space="preserve">  3  5  7  9 11</w:t>
+      </w:r>
+    </w:p>
+    <w:p>
+      <w:pPr>
+        <w:spacing w:after="0" w:line="240" w:lineRule="auto"/>
+        <w:rPr>
+          <w:rFonts w:ascii="Times New Roman" w:eastAsia="Times New Roman" w:hAnsi="Times New Roman" w:cs="Times New Roman"/>
+          <w:sz w:val="24"/>
+          <w:szCs w:val="24"/>
+        </w:rPr>
+      </w:pPr>
+    </w:p>
+    <w:p>
+      <w:pPr>
+        <w:spacing w:after="0" w:line="240" w:lineRule="auto"/>
+        <w:textAlignment w:val="baseline"/>
+        <w:rPr>
+          <w:rFonts w:ascii="Calibri" w:eastAsia="Times New Roman" w:hAnsi="Calibri" w:cs="Times New Roman"/>
+          <w:color w:val="000000"/>
+        </w:rPr>
+      </w:pPr>
+      <w:r>
+        <w:rPr>
+          <w:rFonts w:ascii="Calibri" w:eastAsia="Times New Roman" w:hAnsi="Calibri" w:cs="Times New Roman"/>
+          <w:color w:val="000000"/>
+        </w:rPr>
+        <w:t xml:space="preserve">1.5 </w:t>
+      </w:r>
+      <w:r>
+        <w:rPr>
+          <w:rFonts w:ascii="Calibri" w:eastAsia="Times New Roman" w:hAnsi="Calibri" w:cs="Times New Roman"/>
+          <w:color w:val="000000"/>
+        </w:rPr>
+        <w:t>Create the same sequence in another way:</w:t>
+      </w:r>
+      <w:r>
+        <w:rPr>
+          <w:rFonts w:ascii="Calibri" w:eastAsia="Times New Roman" w:hAnsi="Calibri" w:cs="Times New Roman"/>
+          <w:color w:val="000000"/>
+        </w:rPr>
+        <w:br/>
+      </w:r>
+      <w:r>
+        <w:rPr>
+          <w:rFonts w:ascii="Courier New" w:eastAsia="Times New Roman" w:hAnsi="Courier New" w:cs="Courier New"/>
+          <w:color w:val="000000"/>
+        </w:rPr>
+        <w:t xml:space="preserve">c = </w:t>
       </w:r>
       <w:proofErr w:type="spellStart"/>
-      <w:r>
-        <w:rPr>
-          <w:rFonts w:ascii="Calibri" w:eastAsia="Times New Roman" w:hAnsi="Calibri" w:cs="Times New Roman"/>
-          <w:color w:val="000000"/>
-        </w:rPr>
-        <w:t>docx</w:t>
+      <w:proofErr w:type="gramStart"/>
+      <w:r>
+        <w:rPr>
+          <w:rFonts w:ascii="Courier New" w:eastAsia="Times New Roman" w:hAnsi="Courier New" w:cs="Courier New"/>
+          <w:color w:val="000000"/>
+        </w:rPr>
+        <w:t>seq</w:t>
       </w:r>
       <w:proofErr w:type="spellEnd"/>
       <w:r>
         <w:rPr>
-          <w:rFonts w:ascii="Calibri" w:eastAsia="Times New Roman" w:hAnsi="Calibri" w:cs="Times New Roman"/>
-          <w:color w:val="000000"/>
-        </w:rPr>
-        <w:t>, or .</w:t>
-      </w:r>
-      <w:proofErr w:type="spellStart"/>
-      <w:r>
-        <w:rPr>
-          <w:rFonts w:ascii="Calibri" w:eastAsia="Times New Roman" w:hAnsi="Calibri" w:cs="Times New Roman"/>
-          <w:color w:val="000000"/>
-        </w:rPr>
-        <w:t>rmd</w:t>
-      </w:r>
-      <w:proofErr w:type="spellEnd"/>
-      <w:r>
-        <w:rPr>
-          <w:rFonts w:ascii="Calibri" w:eastAsia="Times New Roman" w:hAnsi="Calibri" w:cs="Times New Roman"/>
-          <w:color w:val="000000"/>
-        </w:rPr>
-        <w:t xml:space="preserve"> document.  Submit your finished document to GitHub.</w:t>
-      </w:r>
-    </w:p>
-    <w:p>
-      <w:pPr>
-        <w:spacing w:after="160" w:line="240" w:lineRule="auto"/>
-        <w:rPr>
-          <w:rFonts w:ascii="Times New Roman" w:eastAsia="Times New Roman" w:hAnsi="Times New Roman" w:cs="Times New Roman"/>
-          <w:sz w:val="24"/>
-          <w:szCs w:val="24"/>
-        </w:rPr>
-      </w:pPr>
-      <w:proofErr w:type="gramStart"/>
-      <w:r>
-        <w:rPr>
-          <w:rFonts w:ascii="Calibri" w:eastAsia="Times New Roman" w:hAnsi="Calibri" w:cs="Times New Roman"/>
-          <w:color w:val="000000"/>
-        </w:rPr>
-        <w:t>1.0  Open</w:t>
+          <w:rFonts w:ascii="Courier New" w:eastAsia="Times New Roman" w:hAnsi="Courier New" w:cs="Courier New"/>
+          <w:color w:val="000000"/>
+        </w:rPr>
+        <w:t>(</w:t>
       </w:r>
       <w:proofErr w:type="gramEnd"/>
       <w:r>
         <w:rPr>
-          <w:rFonts w:ascii="Calibri" w:eastAsia="Times New Roman" w:hAnsi="Calibri" w:cs="Times New Roman"/>
-          <w:color w:val="000000"/>
-        </w:rPr>
-        <w:t xml:space="preserve"> R.  The first line of text in the console window tells you which version of R you are running (this should be version 3.1.2).  Copy this line of text into a document, to verify that you’ve installed the correct version.</w:t>
-      </w:r>
-    </w:p>
-    <w:p>
-      <w:pPr>
-        <w:spacing w:after="0" w:line="240" w:lineRule="auto"/>
-        <w:textAlignment w:val="baseline"/>
-        <w:rPr>
-          <w:rFonts w:ascii="Calibri" w:eastAsia="Times New Roman" w:hAnsi="Calibri" w:cs="Times New Roman"/>
-          <w:color w:val="000000"/>
-        </w:rPr>
-      </w:pPr>
-      <w:r>
-        <w:rPr>
-          <w:rFonts w:ascii="Calibri" w:eastAsia="Times New Roman" w:hAnsi="Calibri" w:cs="Times New Roman"/>
-          <w:color w:val="000000"/>
-        </w:rPr>
-        <w:t xml:space="preserve">1.1 </w:t>
-      </w:r>
-      <w:r>
-        <w:rPr>
-          <w:rFonts w:ascii="Calibri" w:eastAsia="Times New Roman" w:hAnsi="Calibri" w:cs="Times New Roman"/>
-          <w:color w:val="000000"/>
-        </w:rPr>
-        <w:t>Calculate the cube root of 2015, as follows</w:t>
-      </w:r>
-      <w:proofErr w:type="gramStart"/>
-      <w:r>
-        <w:rPr>
-          <w:rFonts w:ascii="Calibri" w:eastAsia="Times New Roman" w:hAnsi="Calibri" w:cs="Times New Roman"/>
-          <w:color w:val="000000"/>
-        </w:rPr>
-        <w:t>:</w:t>
-      </w:r>
-      <w:proofErr w:type="gramEnd"/>
-      <w:r>
-        <w:rPr>
-          <w:rFonts w:ascii="Calibri" w:eastAsia="Times New Roman" w:hAnsi="Calibri" w:cs="Times New Roman"/>
-          <w:color w:val="000000"/>
-        </w:rPr>
-        <w:br/>
-      </w:r>
-      <w:r>
-        <w:rPr>
           <w:rFonts w:ascii="Courier New" w:eastAsia="Times New Roman" w:hAnsi="Courier New" w:cs="Courier New"/>
           <w:color w:val="000000"/>
         </w:rPr>
-        <w:t>2015^(1/3)</w:t>
-      </w:r>
-    </w:p>
-    <w:p>
-      <w:pPr>
-        <w:spacing w:after="0" w:line="240" w:lineRule="auto"/>
-        <w:rPr>
-          <w:rFonts w:ascii="Times New Roman" w:eastAsia="Times New Roman" w:hAnsi="Times New Roman" w:cs="Times New Roman"/>
-          <w:sz w:val="24"/>
-          <w:szCs w:val="24"/>
-        </w:rPr>
-      </w:pPr>
-    </w:p>
-    <w:p>
-      <w:pPr>
-        <w:spacing w:after="0" w:line="240" w:lineRule="auto"/>
-        <w:textAlignment w:val="baseline"/>
-        <w:rPr>
-          <w:rFonts w:ascii="Calibri" w:eastAsia="Times New Roman" w:hAnsi="Calibri" w:cs="Times New Roman"/>
-          <w:color w:val="000000"/>
-        </w:rPr>
-      </w:pPr>
-      <w:r>
-        <w:rPr>
-          <w:rFonts w:ascii="Calibri" w:eastAsia="Times New Roman" w:hAnsi="Calibri" w:cs="Times New Roman"/>
-          <w:color w:val="000000"/>
-        </w:rPr>
-        <w:t xml:space="preserve">1.2 </w:t>
-      </w:r>
-      <w:r>
-        <w:rPr>
-          <w:rFonts w:ascii="Calibri" w:eastAsia="Times New Roman" w:hAnsi="Calibri" w:cs="Times New Roman"/>
-          <w:color w:val="000000"/>
-        </w:rPr>
-        <w:t>Find the absolute value of 5.7 minus 6.8 divided by .58</w:t>
-      </w:r>
-      <w:proofErr w:type="gramStart"/>
-      <w:r>
-        <w:rPr>
-          <w:rFonts w:ascii="Calibri" w:eastAsia="Times New Roman" w:hAnsi="Calibri" w:cs="Times New Roman"/>
-          <w:color w:val="000000"/>
-        </w:rPr>
-        <w:t>:</w:t>
-      </w:r>
-      <w:proofErr w:type="gramEnd"/>
-      <w:r>
-        <w:rPr>
-          <w:rFonts w:ascii="Calibri" w:eastAsia="Times New Roman" w:hAnsi="Calibri" w:cs="Times New Roman"/>
-          <w:color w:val="000000"/>
-        </w:rPr>
-        <w:br/>
-      </w:r>
-      <w:r>
-        <w:rPr>
-          <w:rFonts w:ascii="Courier New" w:eastAsia="Times New Roman" w:hAnsi="Courier New" w:cs="Courier New"/>
-          <w:color w:val="000000"/>
-        </w:rPr>
-        <w:t>abs(5.7-6.8)/.58</w:t>
-      </w:r>
-    </w:p>
-    <w:p>
-      <w:pPr>
-        <w:spacing w:after="0" w:line="240" w:lineRule="auto"/>
-        <w:rPr>
-          <w:rFonts w:ascii="Times New Roman" w:eastAsia="Times New Roman" w:hAnsi="Times New Roman" w:cs="Times New Roman"/>
-          <w:sz w:val="24"/>
-          <w:szCs w:val="24"/>
-        </w:rPr>
-      </w:pPr>
-    </w:p>
-    <w:p>
-      <w:pPr>
-        <w:spacing w:after="0" w:line="240" w:lineRule="auto"/>
-        <w:textAlignment w:val="baseline"/>
-        <w:rPr>
-          <w:rFonts w:ascii="Calibri" w:eastAsia="Times New Roman" w:hAnsi="Calibri" w:cs="Times New Roman"/>
-          <w:color w:val="000000"/>
-        </w:rPr>
-      </w:pPr>
-      <w:r>
-        <w:rPr>
-          <w:rFonts w:ascii="Calibri" w:eastAsia="Times New Roman" w:hAnsi="Calibri" w:cs="Times New Roman"/>
-          <w:color w:val="000000"/>
-        </w:rPr>
-        <w:t xml:space="preserve">1.3 </w:t>
-      </w:r>
-      <w:r>
-        <w:rPr>
-          <w:rFonts w:ascii="Calibri" w:eastAsia="Times New Roman" w:hAnsi="Calibri" w:cs="Times New Roman"/>
-          <w:color w:val="000000"/>
-        </w:rPr>
-        <w:t>Create a list of integers from 1 to 12 and call it “a”</w:t>
-      </w:r>
-      <w:proofErr w:type="gramStart"/>
-      <w:r>
-        <w:rPr>
-          <w:rFonts w:ascii="Calibri" w:eastAsia="Times New Roman" w:hAnsi="Calibri" w:cs="Times New Roman"/>
-          <w:color w:val="000000"/>
-        </w:rPr>
-        <w:t>:</w:t>
-      </w:r>
-      <w:proofErr w:type="gramEnd"/>
-      <w:r>
-        <w:rPr>
-          <w:rFonts w:ascii="Calibri" w:eastAsia="Times New Roman" w:hAnsi="Calibri" w:cs="Times New Roman"/>
-          <w:color w:val="000000"/>
-        </w:rPr>
-        <w:br/>
-      </w:r>
-      <w:r>
-        <w:rPr>
-          <w:rFonts w:ascii="Courier New" w:eastAsia="Times New Roman" w:hAnsi="Courier New" w:cs="Courier New"/>
-          <w:color w:val="000000"/>
-        </w:rPr>
-        <w:t>a = 1:12</w:t>
-      </w:r>
-      <w:r>
-        <w:rPr>
-          <w:rFonts w:ascii="Courier New" w:eastAsia="Times New Roman" w:hAnsi="Courier New" w:cs="Courier New"/>
-          <w:color w:val="000000"/>
-        </w:rPr>
-        <w:br/>
-        <w:t>a   #</w:t>
-      </w:r>
-      <w:r>
-        <w:rPr>
-          <w:rFonts w:ascii="Calibri" w:eastAsia="Times New Roman" w:hAnsi="Calibri" w:cs="Times New Roman"/>
-          <w:color w:val="000000"/>
-        </w:rPr>
-        <w:t xml:space="preserve">(this will print </w:t>
-      </w:r>
-      <w:r>
-        <w:rPr>
-          <w:rFonts w:ascii="Courier New" w:eastAsia="Times New Roman" w:hAnsi="Courier New" w:cs="Courier New"/>
-          <w:color w:val="000000"/>
-        </w:rPr>
-        <w:t>a</w:t>
-      </w:r>
-      <w:r>
-        <w:rPr>
-          <w:rFonts w:ascii="Calibri" w:eastAsia="Times New Roman" w:hAnsi="Calibri" w:cs="Times New Roman"/>
-          <w:color w:val="000000"/>
-        </w:rPr>
-        <w:t>, so you can paste it into your homework; do this each time)</w:t>
-      </w:r>
-    </w:p>
-    <w:p>
-      <w:pPr>
-        <w:spacing w:after="0" w:line="240" w:lineRule="auto"/>
-        <w:rPr>
-          <w:rFonts w:ascii="Times New Roman" w:eastAsia="Times New Roman" w:hAnsi="Times New Roman" w:cs="Times New Roman"/>
-          <w:sz w:val="24"/>
-          <w:szCs w:val="24"/>
-        </w:rPr>
-      </w:pPr>
-    </w:p>
-    <w:p>
-      <w:pPr>
-        <w:spacing w:after="0" w:line="240" w:lineRule="auto"/>
-        <w:textAlignment w:val="baseline"/>
-        <w:rPr>
-          <w:rFonts w:ascii="Calibri" w:eastAsia="Times New Roman" w:hAnsi="Calibri" w:cs="Times New Roman"/>
-          <w:color w:val="000000"/>
-        </w:rPr>
-      </w:pPr>
-      <w:r>
-        <w:rPr>
-          <w:rFonts w:ascii="Calibri" w:eastAsia="Times New Roman" w:hAnsi="Calibri" w:cs="Times New Roman"/>
-          <w:color w:val="000000"/>
-        </w:rPr>
-        <w:t xml:space="preserve">1.4 </w:t>
-      </w:r>
-      <w:r>
-        <w:rPr>
-          <w:rFonts w:ascii="Calibri" w:eastAsia="Times New Roman" w:hAnsi="Calibri" w:cs="Times New Roman"/>
-          <w:color w:val="000000"/>
-        </w:rPr>
-        <w:t>Create a sequence of odd numbers from 1 to 11:</w:t>
-      </w:r>
-    </w:p>
-    <w:p>
-      <w:pPr>
-        <w:spacing w:after="0" w:line="240" w:lineRule="auto"/>
-        <w:ind w:left="360"/>
-        <w:rPr>
-          <w:rFonts w:ascii="Times New Roman" w:eastAsia="Times New Roman" w:hAnsi="Times New Roman" w:cs="Times New Roman"/>
-          <w:sz w:val="24"/>
-          <w:szCs w:val="24"/>
-        </w:rPr>
-      </w:pPr>
-      <w:r>
-        <w:rPr>
-          <w:rFonts w:ascii="Courier New" w:eastAsia="Times New Roman" w:hAnsi="Courier New" w:cs="Courier New"/>
-          <w:color w:val="000000"/>
-        </w:rPr>
-        <w:t xml:space="preserve">b = </w:t>
-      </w:r>
-      <w:proofErr w:type="gramStart"/>
-      <w:r>
-        <w:rPr>
-          <w:rFonts w:ascii="Courier New" w:eastAsia="Times New Roman" w:hAnsi="Courier New" w:cs="Courier New"/>
-          <w:color w:val="000000"/>
-        </w:rPr>
-        <w:t>c(</w:t>
-      </w:r>
-      <w:proofErr w:type="gramEnd"/>
-      <w:r>
-        <w:rPr>
-          <w:rFonts w:ascii="Courier New" w:eastAsia="Times New Roman" w:hAnsi="Courier New" w:cs="Courier New"/>
-          <w:color w:val="000000"/>
-        </w:rPr>
-        <w:t>1, 3, 5, 7, 9, 11)</w:t>
-      </w:r>
-    </w:p>
-    <w:p>
-      <w:pPr>
-        <w:spacing w:after="0" w:line="240" w:lineRule="auto"/>
-        <w:ind w:left="360"/>
-        <w:rPr>
-          <w:rFonts w:ascii="Times New Roman" w:eastAsia="Times New Roman" w:hAnsi="Times New Roman" w:cs="Times New Roman"/>
-          <w:sz w:val="24"/>
-          <w:szCs w:val="24"/>
-        </w:rPr>
-      </w:pPr>
-      <w:proofErr w:type="gramStart"/>
-      <w:r>
-        <w:rPr>
-          <w:rFonts w:ascii="Courier New" w:eastAsia="Times New Roman" w:hAnsi="Courier New" w:cs="Courier New"/>
-          <w:color w:val="000000"/>
-        </w:rPr>
-        <w:t>b</w:t>
-      </w:r>
-      <w:proofErr w:type="gramEnd"/>
-    </w:p>
-    <w:p>
-      <w:pPr>
-        <w:spacing w:after="0" w:line="240" w:lineRule="auto"/>
-        <w:rPr>
-          <w:rFonts w:ascii="Times New Roman" w:eastAsia="Times New Roman" w:hAnsi="Times New Roman" w:cs="Times New Roman"/>
-          <w:sz w:val="24"/>
-          <w:szCs w:val="24"/>
-        </w:rPr>
-      </w:pPr>
-    </w:p>
-    <w:p>
-      <w:pPr>
-        <w:spacing w:after="0" w:line="240" w:lineRule="auto"/>
-        <w:textAlignment w:val="baseline"/>
-        <w:rPr>
-          <w:rFonts w:ascii="Calibri" w:eastAsia="Times New Roman" w:hAnsi="Calibri" w:cs="Times New Roman"/>
-          <w:color w:val="000000"/>
-        </w:rPr>
-      </w:pPr>
-      <w:r>
-        <w:rPr>
-          <w:rFonts w:ascii="Calibri" w:eastAsia="Times New Roman" w:hAnsi="Calibri" w:cs="Times New Roman"/>
-          <w:color w:val="000000"/>
-        </w:rPr>
-        <w:t xml:space="preserve">1.5 </w:t>
-      </w:r>
-      <w:r>
-        <w:rPr>
-          <w:rFonts w:ascii="Calibri" w:eastAsia="Times New Roman" w:hAnsi="Calibri" w:cs="Times New Roman"/>
-          <w:color w:val="000000"/>
-        </w:rPr>
-        <w:t>Create the same sequence in another way</w:t>
-      </w:r>
-      <w:proofErr w:type="gramStart"/>
-      <w:r>
-        <w:rPr>
-          <w:rFonts w:ascii="Calibri" w:eastAsia="Times New Roman" w:hAnsi="Calibri" w:cs="Times New Roman"/>
-          <w:color w:val="000000"/>
-        </w:rPr>
-        <w:t>:</w:t>
-      </w:r>
-      <w:proofErr w:type="gramEnd"/>
-      <w:r>
-        <w:rPr>
-          <w:rFonts w:ascii="Calibri" w:eastAsia="Times New Roman" w:hAnsi="Calibri" w:cs="Times New Roman"/>
-          <w:color w:val="000000"/>
-        </w:rPr>
-        <w:br/>
-      </w:r>
-      <w:r>
-        <w:rPr>
-          <w:rFonts w:ascii="Courier New" w:eastAsia="Times New Roman" w:hAnsi="Courier New" w:cs="Courier New"/>
-          <w:color w:val="000000"/>
-        </w:rPr>
-        <w:t xml:space="preserve">c = </w:t>
-      </w:r>
-      <w:proofErr w:type="spellStart"/>
-      <w:r>
-        <w:rPr>
-          <w:rFonts w:ascii="Courier New" w:eastAsia="Times New Roman" w:hAnsi="Courier New" w:cs="Courier New"/>
-          <w:color w:val="000000"/>
-        </w:rPr>
-        <w:t>seq</w:t>
-      </w:r>
-      <w:proofErr w:type="spellEnd"/>
-      <w:r>
-        <w:rPr>
-          <w:rFonts w:ascii="Courier New" w:eastAsia="Times New Roman" w:hAnsi="Courier New" w:cs="Courier New"/>
-          <w:color w:val="000000"/>
-        </w:rPr>
-        <w:t>(1,11, 2)</w:t>
+        <w:t>1,11, 2)</w:t>
       </w:r>
       <w:r>
         <w:rPr>
@@ -553,6 +884,117 @@
         <w:spacing w:after="0" w:line="240" w:lineRule="auto"/>
         <w:rPr>
           <w:rFonts w:ascii="Times New Roman" w:eastAsia="Times New Roman" w:hAnsi="Times New Roman" w:cs="Times New Roman"/>
+          <w:color w:val="0070C0"/>
+          <w:sz w:val="24"/>
+          <w:szCs w:val="24"/>
+        </w:rPr>
+      </w:pPr>
+      <w:r>
+        <w:rPr>
+          <w:rFonts w:ascii="Times New Roman" w:eastAsia="Times New Roman" w:hAnsi="Times New Roman" w:cs="Times New Roman"/>
+          <w:color w:val="0070C0"/>
+          <w:sz w:val="24"/>
+          <w:szCs w:val="24"/>
+        </w:rPr>
+        <w:t xml:space="preserve">&gt; c = </w:t>
+      </w:r>
+      <w:proofErr w:type="spellStart"/>
+      <w:proofErr w:type="gramStart"/>
+      <w:r>
+        <w:rPr>
+          <w:rFonts w:ascii="Times New Roman" w:eastAsia="Times New Roman" w:hAnsi="Times New Roman" w:cs="Times New Roman"/>
+          <w:color w:val="0070C0"/>
+          <w:sz w:val="24"/>
+          <w:szCs w:val="24"/>
+        </w:rPr>
+        <w:t>seq</w:t>
+      </w:r>
+      <w:proofErr w:type="spellEnd"/>
+      <w:r>
+        <w:rPr>
+          <w:rFonts w:ascii="Times New Roman" w:eastAsia="Times New Roman" w:hAnsi="Times New Roman" w:cs="Times New Roman"/>
+          <w:color w:val="0070C0"/>
+          <w:sz w:val="24"/>
+          <w:szCs w:val="24"/>
+        </w:rPr>
+        <w:t>(</w:t>
+      </w:r>
+      <w:proofErr w:type="gramEnd"/>
+      <w:r>
+        <w:rPr>
+          <w:rFonts w:ascii="Times New Roman" w:eastAsia="Times New Roman" w:hAnsi="Times New Roman" w:cs="Times New Roman"/>
+          <w:color w:val="0070C0"/>
+          <w:sz w:val="24"/>
+          <w:szCs w:val="24"/>
+        </w:rPr>
+        <w:t>1,11, 2)</w:t>
+      </w:r>
+    </w:p>
+    <w:p>
+      <w:pPr>
+        <w:spacing w:after="0" w:line="240" w:lineRule="auto"/>
+        <w:rPr>
+          <w:rFonts w:ascii="Times New Roman" w:eastAsia="Times New Roman" w:hAnsi="Times New Roman" w:cs="Times New Roman"/>
+          <w:color w:val="0070C0"/>
+          <w:sz w:val="24"/>
+          <w:szCs w:val="24"/>
+        </w:rPr>
+      </w:pPr>
+      <w:r>
+        <w:rPr>
+          <w:rFonts w:ascii="Times New Roman" w:eastAsia="Times New Roman" w:hAnsi="Times New Roman" w:cs="Times New Roman"/>
+          <w:color w:val="0070C0"/>
+          <w:sz w:val="24"/>
+          <w:szCs w:val="24"/>
+        </w:rPr>
+        <w:t>&gt; c</w:t>
+      </w:r>
+    </w:p>
+    <w:p>
+      <w:pPr>
+        <w:spacing w:after="0" w:line="240" w:lineRule="auto"/>
+        <w:rPr>
+          <w:rFonts w:ascii="Times New Roman" w:eastAsia="Times New Roman" w:hAnsi="Times New Roman" w:cs="Times New Roman"/>
+          <w:color w:val="0070C0"/>
+          <w:sz w:val="24"/>
+          <w:szCs w:val="24"/>
+        </w:rPr>
+      </w:pPr>
+      <w:r>
+        <w:rPr>
+          <w:rFonts w:ascii="Times New Roman" w:eastAsia="Times New Roman" w:hAnsi="Times New Roman" w:cs="Times New Roman"/>
+          <w:color w:val="0070C0"/>
+          <w:sz w:val="24"/>
+          <w:szCs w:val="24"/>
+        </w:rPr>
+        <w:t>[1</w:t>
+      </w:r>
+      <w:proofErr w:type="gramStart"/>
+      <w:r>
+        <w:rPr>
+          <w:rFonts w:ascii="Times New Roman" w:eastAsia="Times New Roman" w:hAnsi="Times New Roman" w:cs="Times New Roman"/>
+          <w:color w:val="0070C0"/>
+          <w:sz w:val="24"/>
+          <w:szCs w:val="24"/>
+        </w:rPr>
+        <w:t>]  1</w:t>
+      </w:r>
+      <w:proofErr w:type="gramEnd"/>
+      <w:r>
+        <w:rPr>
+          <w:rFonts w:ascii="Times New Roman" w:eastAsia="Times New Roman" w:hAnsi="Times New Roman" w:cs="Times New Roman"/>
+          <w:color w:val="0070C0"/>
+          <w:sz w:val="24"/>
+          <w:szCs w:val="24"/>
+        </w:rPr>
+        <w:t xml:space="preserve">  3  5  7  9 11</w:t>
+      </w:r>
+    </w:p>
+    <w:p>
+      <w:pPr>
+        <w:spacing w:after="0" w:line="240" w:lineRule="auto"/>
+        <w:rPr>
+          <w:rFonts w:ascii="Times New Roman" w:eastAsia="Times New Roman" w:hAnsi="Times New Roman" w:cs="Times New Roman"/>
           <w:sz w:val="24"/>
           <w:szCs w:val="24"/>
         </w:rPr>
@@ -574,8 +1016,6 @@
         </w:rPr>
         <w:t xml:space="preserve">1.6 </w:t>
       </w:r>
-      <w:bookmarkStart w:id="0" w:name="_GoBack"/>
-      <w:bookmarkEnd w:id="0"/>
       <w:r>
         <w:rPr>
           <w:rFonts w:ascii="Calibri" w:eastAsia="Times New Roman" w:hAnsi="Calibri" w:cs="Times New Roman"/>
@@ -591,6 +1031,7 @@
         <w:br/>
       </w:r>
       <w:proofErr w:type="spellStart"/>
+      <w:proofErr w:type="gramStart"/>
       <w:r>
         <w:rPr>
           <w:rFonts w:ascii="Courier New" w:eastAsia="Times New Roman" w:hAnsi="Courier New" w:cs="Courier New"/>
@@ -599,55 +1040,419 @@
         <w:t>ln.a</w:t>
       </w:r>
       <w:proofErr w:type="spellEnd"/>
+      <w:proofErr w:type="gramEnd"/>
       <w:r>
         <w:rPr>
           <w:rFonts w:ascii="Courier New" w:eastAsia="Times New Roman" w:hAnsi="Courier New" w:cs="Courier New"/>
           <w:color w:val="000000"/>
         </w:rPr>
-        <w:t xml:space="preserve"> = </w:t>
-      </w:r>
+        <w:t xml:space="preserve"> = log(a)</w:t>
+      </w:r>
+      <w:r>
+        <w:rPr>
+          <w:rFonts w:ascii="Courier New" w:eastAsia="Times New Roman" w:hAnsi="Courier New" w:cs="Courier New"/>
+          <w:color w:val="000000"/>
+        </w:rPr>
+        <w:br/>
+      </w:r>
+      <w:proofErr w:type="spellStart"/>
+      <w:r>
+        <w:rPr>
+          <w:rFonts w:ascii="Courier New" w:eastAsia="Times New Roman" w:hAnsi="Courier New" w:cs="Courier New"/>
+          <w:color w:val="000000"/>
+        </w:rPr>
+        <w:t>ln.a</w:t>
+      </w:r>
+      <w:proofErr w:type="spellEnd"/>
+    </w:p>
+    <w:p>
+      <w:pPr>
+        <w:spacing w:after="0" w:line="240" w:lineRule="auto"/>
+        <w:rPr>
+          <w:rFonts w:ascii="Times New Roman" w:eastAsia="Times New Roman" w:hAnsi="Times New Roman" w:cs="Times New Roman"/>
+          <w:color w:val="0070C0"/>
+          <w:sz w:val="24"/>
+          <w:szCs w:val="24"/>
+        </w:rPr>
+      </w:pPr>
+      <w:r>
+        <w:rPr>
+          <w:rFonts w:ascii="Times New Roman" w:eastAsia="Times New Roman" w:hAnsi="Times New Roman" w:cs="Times New Roman"/>
+          <w:color w:val="0070C0"/>
+          <w:sz w:val="24"/>
+          <w:szCs w:val="24"/>
+        </w:rPr>
+        <w:t xml:space="preserve">&gt; </w:t>
+      </w:r>
+      <w:proofErr w:type="spellStart"/>
       <w:proofErr w:type="gramStart"/>
       <w:r>
         <w:rPr>
+          <w:rFonts w:ascii="Times New Roman" w:eastAsia="Times New Roman" w:hAnsi="Times New Roman" w:cs="Times New Roman"/>
+          <w:color w:val="0070C0"/>
+          <w:sz w:val="24"/>
+          <w:szCs w:val="24"/>
+        </w:rPr>
+        <w:t>ln.a</w:t>
+      </w:r>
+      <w:proofErr w:type="spellEnd"/>
+      <w:proofErr w:type="gramEnd"/>
+      <w:r>
+        <w:rPr>
+          <w:rFonts w:ascii="Times New Roman" w:eastAsia="Times New Roman" w:hAnsi="Times New Roman" w:cs="Times New Roman"/>
+          <w:color w:val="0070C0"/>
+          <w:sz w:val="24"/>
+          <w:szCs w:val="24"/>
+        </w:rPr>
+        <w:t xml:space="preserve"> = log(a)</w:t>
+      </w:r>
+    </w:p>
+    <w:p>
+      <w:pPr>
+        <w:spacing w:after="0" w:line="240" w:lineRule="auto"/>
+        <w:rPr>
+          <w:rFonts w:ascii="Times New Roman" w:eastAsia="Times New Roman" w:hAnsi="Times New Roman" w:cs="Times New Roman"/>
+          <w:color w:val="0070C0"/>
+          <w:sz w:val="24"/>
+          <w:szCs w:val="24"/>
+        </w:rPr>
+      </w:pPr>
+      <w:r>
+        <w:rPr>
+          <w:rFonts w:ascii="Times New Roman" w:eastAsia="Times New Roman" w:hAnsi="Times New Roman" w:cs="Times New Roman"/>
+          <w:color w:val="0070C0"/>
+          <w:sz w:val="24"/>
+          <w:szCs w:val="24"/>
+        </w:rPr>
+        <w:lastRenderedPageBreak/>
+        <w:t xml:space="preserve">&gt; </w:t>
+      </w:r>
+      <w:proofErr w:type="spellStart"/>
+      <w:proofErr w:type="gramStart"/>
+      <w:r>
+        <w:rPr>
+          <w:rFonts w:ascii="Times New Roman" w:eastAsia="Times New Roman" w:hAnsi="Times New Roman" w:cs="Times New Roman"/>
+          <w:color w:val="0070C0"/>
+          <w:sz w:val="24"/>
+          <w:szCs w:val="24"/>
+        </w:rPr>
+        <w:t>ln.a</w:t>
+      </w:r>
+      <w:proofErr w:type="spellEnd"/>
+      <w:proofErr w:type="gramEnd"/>
+    </w:p>
+    <w:p>
+      <w:pPr>
+        <w:spacing w:after="0" w:line="240" w:lineRule="auto"/>
+        <w:rPr>
+          <w:rFonts w:ascii="Times New Roman" w:eastAsia="Times New Roman" w:hAnsi="Times New Roman" w:cs="Times New Roman"/>
+          <w:color w:val="0070C0"/>
+          <w:sz w:val="24"/>
+          <w:szCs w:val="24"/>
+        </w:rPr>
+      </w:pPr>
+      <w:r>
+        <w:rPr>
+          <w:rFonts w:ascii="Times New Roman" w:eastAsia="Times New Roman" w:hAnsi="Times New Roman" w:cs="Times New Roman"/>
+          <w:color w:val="0070C0"/>
+          <w:sz w:val="24"/>
+          <w:szCs w:val="24"/>
+        </w:rPr>
+        <w:t xml:space="preserve"> [1] 0.0000000 0.6931472 1.0986123 1.3862944 1.6094379 1.7917595 1.9459101</w:t>
+      </w:r>
+    </w:p>
+    <w:p>
+      <w:pPr>
+        <w:spacing w:after="0" w:line="240" w:lineRule="auto"/>
+        <w:rPr>
+          <w:rFonts w:ascii="Times New Roman" w:eastAsia="Times New Roman" w:hAnsi="Times New Roman" w:cs="Times New Roman"/>
+          <w:color w:val="0070C0"/>
+          <w:sz w:val="24"/>
+          <w:szCs w:val="24"/>
+        </w:rPr>
+      </w:pPr>
+      <w:r>
+        <w:rPr>
+          <w:rFonts w:ascii="Times New Roman" w:eastAsia="Times New Roman" w:hAnsi="Times New Roman" w:cs="Times New Roman"/>
+          <w:color w:val="0070C0"/>
+          <w:sz w:val="24"/>
+          <w:szCs w:val="24"/>
+        </w:rPr>
+        <w:t xml:space="preserve"> [8] 2.0794415 2.1972246 2.3025851 2.3978953 2.4849066</w:t>
+      </w:r>
+    </w:p>
+    <w:p>
+      <w:pPr>
+        <w:spacing w:after="0" w:line="240" w:lineRule="auto"/>
+        <w:rPr>
+          <w:rFonts w:ascii="Times New Roman" w:eastAsia="Times New Roman" w:hAnsi="Times New Roman" w:cs="Times New Roman"/>
+          <w:sz w:val="24"/>
+          <w:szCs w:val="24"/>
+        </w:rPr>
+      </w:pPr>
+    </w:p>
+    <w:p>
+      <w:pPr>
+        <w:spacing w:after="160" w:line="240" w:lineRule="auto"/>
+        <w:rPr>
+          <w:rFonts w:ascii="Calibri" w:eastAsia="Times New Roman" w:hAnsi="Calibri" w:cs="Times New Roman"/>
+          <w:color w:val="000000"/>
+        </w:rPr>
+      </w:pPr>
+      <w:r>
+        <w:rPr>
+          <w:rFonts w:ascii="Calibri" w:eastAsia="Times New Roman" w:hAnsi="Calibri" w:cs="Times New Roman"/>
+          <w:color w:val="000000"/>
+        </w:rPr>
+        <w:t>1.7 Compute the squares of the odd numbers from 1 to 11.</w:t>
+      </w:r>
+    </w:p>
+    <w:p>
+      <w:pPr>
+        <w:spacing w:after="0" w:line="240" w:lineRule="auto"/>
+        <w:rPr>
+          <w:rFonts w:ascii="Times New Roman" w:eastAsia="Times New Roman" w:hAnsi="Times New Roman" w:cs="Times New Roman"/>
+          <w:color w:val="0070C0"/>
+          <w:sz w:val="24"/>
+          <w:szCs w:val="24"/>
+        </w:rPr>
+      </w:pPr>
+      <w:r>
+        <w:rPr>
+          <w:rFonts w:ascii="Times New Roman" w:eastAsia="Times New Roman" w:hAnsi="Times New Roman" w:cs="Times New Roman"/>
+          <w:color w:val="0070C0"/>
+          <w:sz w:val="24"/>
+          <w:szCs w:val="24"/>
+        </w:rPr>
+        <w:t xml:space="preserve">&gt; d = </w:t>
+      </w:r>
+      <w:proofErr w:type="gramStart"/>
+      <w:r>
+        <w:rPr>
+          <w:rFonts w:ascii="Times New Roman" w:eastAsia="Times New Roman" w:hAnsi="Times New Roman" w:cs="Times New Roman"/>
+          <w:color w:val="0070C0"/>
+          <w:sz w:val="24"/>
+          <w:szCs w:val="24"/>
+        </w:rPr>
+        <w:t>c(</w:t>
+      </w:r>
+      <w:proofErr w:type="gramEnd"/>
+      <w:r>
+        <w:rPr>
+          <w:rFonts w:ascii="Times New Roman" w:eastAsia="Times New Roman" w:hAnsi="Times New Roman" w:cs="Times New Roman"/>
+          <w:color w:val="0070C0"/>
+          <w:sz w:val="24"/>
+          <w:szCs w:val="24"/>
+        </w:rPr>
+        <w:t>1,3,5,7,9,11)^2</w:t>
+      </w:r>
+    </w:p>
+    <w:p>
+      <w:pPr>
+        <w:spacing w:after="0" w:line="240" w:lineRule="auto"/>
+        <w:rPr>
+          <w:rFonts w:ascii="Times New Roman" w:eastAsia="Times New Roman" w:hAnsi="Times New Roman" w:cs="Times New Roman"/>
+          <w:color w:val="0070C0"/>
+          <w:sz w:val="24"/>
+          <w:szCs w:val="24"/>
+        </w:rPr>
+      </w:pPr>
+      <w:r>
+        <w:rPr>
+          <w:rFonts w:ascii="Times New Roman" w:eastAsia="Times New Roman" w:hAnsi="Times New Roman" w:cs="Times New Roman"/>
+          <w:color w:val="0070C0"/>
+          <w:sz w:val="24"/>
+          <w:szCs w:val="24"/>
+        </w:rPr>
+        <w:t>&gt; d</w:t>
+      </w:r>
+    </w:p>
+    <w:p>
+      <w:pPr>
+        <w:spacing w:after="0" w:line="240" w:lineRule="auto"/>
+        <w:rPr>
+          <w:rFonts w:ascii="Times New Roman" w:eastAsia="Times New Roman" w:hAnsi="Times New Roman" w:cs="Times New Roman"/>
+          <w:color w:val="0070C0"/>
+          <w:sz w:val="24"/>
+          <w:szCs w:val="24"/>
+        </w:rPr>
+      </w:pPr>
+      <w:r>
+        <w:rPr>
+          <w:rFonts w:ascii="Times New Roman" w:eastAsia="Times New Roman" w:hAnsi="Times New Roman" w:cs="Times New Roman"/>
+          <w:color w:val="0070C0"/>
+          <w:sz w:val="24"/>
+          <w:szCs w:val="24"/>
+        </w:rPr>
+        <w:t xml:space="preserve">[1]   1   </w:t>
+      </w:r>
+      <w:proofErr w:type="gramStart"/>
+      <w:r>
+        <w:rPr>
+          <w:rFonts w:ascii="Times New Roman" w:eastAsia="Times New Roman" w:hAnsi="Times New Roman" w:cs="Times New Roman"/>
+          <w:color w:val="0070C0"/>
+          <w:sz w:val="24"/>
+          <w:szCs w:val="24"/>
+        </w:rPr>
+        <w:t>9  25</w:t>
+      </w:r>
+      <w:proofErr w:type="gramEnd"/>
+      <w:r>
+        <w:rPr>
+          <w:rFonts w:ascii="Times New Roman" w:eastAsia="Times New Roman" w:hAnsi="Times New Roman" w:cs="Times New Roman"/>
+          <w:color w:val="0070C0"/>
+          <w:sz w:val="24"/>
+          <w:szCs w:val="24"/>
+        </w:rPr>
+        <w:t xml:space="preserve">  49  81 121</w:t>
+      </w:r>
+    </w:p>
+    <w:p>
+      <w:pPr>
+        <w:spacing w:after="160" w:line="240" w:lineRule="auto"/>
+        <w:rPr>
+          <w:rFonts w:ascii="Times New Roman" w:eastAsia="Times New Roman" w:hAnsi="Times New Roman" w:cs="Times New Roman"/>
+          <w:sz w:val="24"/>
+          <w:szCs w:val="24"/>
+        </w:rPr>
+      </w:pPr>
+    </w:p>
+    <w:p>
+      <w:pPr>
+        <w:spacing w:after="160" w:line="240" w:lineRule="auto"/>
+        <w:rPr>
+          <w:rFonts w:ascii="Calibri" w:eastAsia="Times New Roman" w:hAnsi="Calibri" w:cs="Times New Roman"/>
+          <w:color w:val="000000"/>
+        </w:rPr>
+      </w:pPr>
+      <w:r>
+        <w:rPr>
+          <w:rFonts w:ascii="Calibri" w:eastAsia="Times New Roman" w:hAnsi="Calibri" w:cs="Times New Roman"/>
+          <w:color w:val="000000"/>
+        </w:rPr>
+        <w:t xml:space="preserve">1.8 </w:t>
+      </w:r>
+      <w:proofErr w:type="gramStart"/>
+      <w:r>
+        <w:rPr>
+          <w:rFonts w:ascii="Calibri" w:eastAsia="Times New Roman" w:hAnsi="Calibri" w:cs="Times New Roman"/>
+          <w:color w:val="000000"/>
+        </w:rPr>
+        <w:t xml:space="preserve">Use </w:t>
+      </w:r>
+      <w:r>
+        <w:rPr>
           <w:rFonts w:ascii="Courier New" w:eastAsia="Times New Roman" w:hAnsi="Courier New" w:cs="Courier New"/>
           <w:color w:val="000000"/>
         </w:rPr>
-        <w:t>log(</w:t>
-      </w:r>
+        <w:t>?</w:t>
+      </w:r>
+      <w:proofErr w:type="spellStart"/>
+      <w:r>
+        <w:rPr>
+          <w:rFonts w:ascii="Courier New" w:eastAsia="Times New Roman" w:hAnsi="Courier New" w:cs="Courier New"/>
+          <w:color w:val="000000"/>
+        </w:rPr>
+        <w:t>sd</w:t>
+      </w:r>
+      <w:proofErr w:type="spellEnd"/>
       <w:proofErr w:type="gramEnd"/>
       <w:r>
         <w:rPr>
+          <w:rFonts w:ascii="Calibri" w:eastAsia="Times New Roman" w:hAnsi="Calibri" w:cs="Times New Roman"/>
+          <w:color w:val="000000"/>
+        </w:rPr>
+        <w:t xml:space="preserve"> to view the help file for the </w:t>
+      </w:r>
+      <w:proofErr w:type="spellStart"/>
+      <w:r>
+        <w:rPr>
           <w:rFonts w:ascii="Courier New" w:eastAsia="Times New Roman" w:hAnsi="Courier New" w:cs="Courier New"/>
           <w:color w:val="000000"/>
         </w:rPr>
-        <w:t>a)</w:t>
-      </w:r>
-      <w:r>
-        <w:rPr>
-          <w:rFonts w:ascii="Courier New" w:eastAsia="Times New Roman" w:hAnsi="Courier New" w:cs="Courier New"/>
-          <w:color w:val="000000"/>
-        </w:rPr>
-        <w:br/>
+        <w:t>sd</w:t>
+      </w:r>
+      <w:proofErr w:type="spellEnd"/>
+      <w:r>
+        <w:rPr>
+          <w:rFonts w:ascii="Calibri" w:eastAsia="Times New Roman" w:hAnsi="Calibri" w:cs="Times New Roman"/>
+          <w:color w:val="000000"/>
+        </w:rPr>
+        <w:t xml:space="preserve"> function.  What does it do?</w:t>
+      </w:r>
+    </w:p>
+    <w:p>
+      <w:pPr>
+        <w:spacing w:after="0" w:line="240" w:lineRule="auto"/>
+        <w:rPr>
+          <w:rFonts w:ascii="Times New Roman" w:eastAsia="Times New Roman" w:hAnsi="Times New Roman" w:cs="Times New Roman"/>
+          <w:color w:val="0070C0"/>
+          <w:sz w:val="24"/>
+          <w:szCs w:val="24"/>
+        </w:rPr>
+      </w:pPr>
+      <w:proofErr w:type="gramStart"/>
+      <w:r>
+        <w:rPr>
+          <w:rFonts w:ascii="Times New Roman" w:eastAsia="Times New Roman" w:hAnsi="Times New Roman" w:cs="Times New Roman"/>
+          <w:color w:val="0070C0"/>
+          <w:sz w:val="24"/>
+          <w:szCs w:val="24"/>
+        </w:rPr>
+        <w:t>&gt; ?</w:t>
       </w:r>
       <w:proofErr w:type="spellStart"/>
       <w:r>
         <w:rPr>
-          <w:rFonts w:ascii="Courier New" w:eastAsia="Times New Roman" w:hAnsi="Courier New" w:cs="Courier New"/>
-          <w:color w:val="000000"/>
-        </w:rPr>
-        <w:t>ln.a</w:t>
+          <w:rFonts w:ascii="Times New Roman" w:eastAsia="Times New Roman" w:hAnsi="Times New Roman" w:cs="Times New Roman"/>
+          <w:color w:val="0070C0"/>
+          <w:sz w:val="24"/>
+          <w:szCs w:val="24"/>
+        </w:rPr>
+        <w:t>sd</w:t>
       </w:r>
       <w:proofErr w:type="spellEnd"/>
-    </w:p>
-    <w:p>
-      <w:pPr>
-        <w:spacing w:after="0" w:line="240" w:lineRule="auto"/>
-        <w:rPr>
-          <w:rFonts w:ascii="Times New Roman" w:eastAsia="Times New Roman" w:hAnsi="Times New Roman" w:cs="Times New Roman"/>
-          <w:sz w:val="24"/>
-          <w:szCs w:val="24"/>
-        </w:rPr>
-      </w:pPr>
+      <w:proofErr w:type="gramEnd"/>
+    </w:p>
+    <w:p>
+      <w:pPr>
+        <w:spacing w:after="0" w:line="240" w:lineRule="auto"/>
+        <w:rPr>
+          <w:rFonts w:ascii="Times New Roman" w:eastAsia="Times New Roman" w:hAnsi="Times New Roman" w:cs="Times New Roman"/>
+          <w:color w:val="0070C0"/>
+          <w:sz w:val="24"/>
+          <w:szCs w:val="24"/>
+        </w:rPr>
+      </w:pPr>
+      <w:r>
+        <w:rPr>
+          <w:rFonts w:ascii="Times New Roman" w:eastAsia="Times New Roman" w:hAnsi="Times New Roman" w:cs="Times New Roman"/>
+          <w:color w:val="0070C0"/>
+          <w:sz w:val="24"/>
+          <w:szCs w:val="24"/>
+        </w:rPr>
+        <w:t xml:space="preserve">starting </w:t>
+      </w:r>
+      <w:proofErr w:type="spellStart"/>
+      <w:r>
+        <w:rPr>
+          <w:rFonts w:ascii="Times New Roman" w:eastAsia="Times New Roman" w:hAnsi="Times New Roman" w:cs="Times New Roman"/>
+          <w:color w:val="0070C0"/>
+          <w:sz w:val="24"/>
+          <w:szCs w:val="24"/>
+        </w:rPr>
+        <w:t>httpd</w:t>
+      </w:r>
+      <w:proofErr w:type="spellEnd"/>
+      <w:r>
+        <w:rPr>
+          <w:rFonts w:ascii="Times New Roman" w:eastAsia="Times New Roman" w:hAnsi="Times New Roman" w:cs="Times New Roman"/>
+          <w:color w:val="0070C0"/>
+          <w:sz w:val="24"/>
+          <w:szCs w:val="24"/>
+        </w:rPr>
+        <w:t xml:space="preserve"> help server ... done</w:t>
+      </w:r>
     </w:p>
     <w:p>
       <w:pPr>
@@ -660,10 +1465,29 @@
       </w:pPr>
       <w:r>
         <w:rPr>
-          <w:rFonts w:ascii="Calibri" w:eastAsia="Times New Roman" w:hAnsi="Calibri" w:cs="Times New Roman"/>
-          <w:color w:val="000000"/>
-        </w:rPr>
-        <w:t>1.7 Compute the squares of the odd numbers from 1 to 11.</w:t>
+          <w:rFonts w:ascii="Times New Roman" w:eastAsia="Times New Roman" w:hAnsi="Times New Roman" w:cs="Times New Roman"/>
+          <w:sz w:val="24"/>
+          <w:szCs w:val="24"/>
+        </w:rPr>
+        <w:t xml:space="preserve">I then </w:t>
+      </w:r>
+      <w:proofErr w:type="gramStart"/>
+      <w:r>
+        <w:rPr>
+          <w:rFonts w:ascii="Times New Roman" w:eastAsia="Times New Roman" w:hAnsi="Times New Roman" w:cs="Times New Roman"/>
+          <w:sz w:val="24"/>
+          <w:szCs w:val="24"/>
+        </w:rPr>
+        <w:t>loads</w:t>
+      </w:r>
+      <w:proofErr w:type="gramEnd"/>
+      <w:r>
+        <w:rPr>
+          <w:rFonts w:ascii="Times New Roman" w:eastAsia="Times New Roman" w:hAnsi="Times New Roman" w:cs="Times New Roman"/>
+          <w:sz w:val="24"/>
+          <w:szCs w:val="24"/>
+        </w:rPr>
+        <w:t xml:space="preserve"> a help page within the default web browser regarding the standard deviation function.</w:t>
       </w:r>
     </w:p>
     <w:p>
@@ -675,61 +1499,6 @@
           <w:szCs w:val="24"/>
         </w:rPr>
       </w:pPr>
-      <w:r>
-        <w:rPr>
-          <w:rFonts w:ascii="Calibri" w:eastAsia="Times New Roman" w:hAnsi="Calibri" w:cs="Times New Roman"/>
-          <w:color w:val="000000"/>
-        </w:rPr>
-        <w:t xml:space="preserve">1.8 </w:t>
-      </w:r>
-      <w:proofErr w:type="gramStart"/>
-      <w:r>
-        <w:rPr>
-          <w:rFonts w:ascii="Calibri" w:eastAsia="Times New Roman" w:hAnsi="Calibri" w:cs="Times New Roman"/>
-          <w:color w:val="000000"/>
-        </w:rPr>
-        <w:t xml:space="preserve">Use </w:t>
-      </w:r>
-      <w:r>
-        <w:rPr>
-          <w:rFonts w:ascii="Courier New" w:eastAsia="Times New Roman" w:hAnsi="Courier New" w:cs="Courier New"/>
-          <w:color w:val="000000"/>
-        </w:rPr>
-        <w:t>?</w:t>
-      </w:r>
-      <w:proofErr w:type="spellStart"/>
-      <w:proofErr w:type="gramEnd"/>
-      <w:r>
-        <w:rPr>
-          <w:rFonts w:ascii="Courier New" w:eastAsia="Times New Roman" w:hAnsi="Courier New" w:cs="Courier New"/>
-          <w:color w:val="000000"/>
-        </w:rPr>
-        <w:t>sd</w:t>
-      </w:r>
-      <w:proofErr w:type="spellEnd"/>
-      <w:r>
-        <w:rPr>
-          <w:rFonts w:ascii="Calibri" w:eastAsia="Times New Roman" w:hAnsi="Calibri" w:cs="Times New Roman"/>
-          <w:color w:val="000000"/>
-        </w:rPr>
-        <w:t xml:space="preserve"> to view the help file for the </w:t>
-      </w:r>
-      <w:proofErr w:type="spellStart"/>
-      <w:r>
-        <w:rPr>
-          <w:rFonts w:ascii="Courier New" w:eastAsia="Times New Roman" w:hAnsi="Courier New" w:cs="Courier New"/>
-          <w:color w:val="000000"/>
-        </w:rPr>
-        <w:t>sd</w:t>
-      </w:r>
-      <w:proofErr w:type="spellEnd"/>
-      <w:r>
-        <w:rPr>
-          <w:rFonts w:ascii="Calibri" w:eastAsia="Times New Roman" w:hAnsi="Calibri" w:cs="Times New Roman"/>
-          <w:color w:val="000000"/>
-        </w:rPr>
-        <w:t xml:space="preserve"> function.  What does it do?</w:t>
-      </w:r>
     </w:p>
     <w:p>
       <w:pPr>
@@ -808,6 +1577,86 @@
           <w:color w:val="000000"/>
         </w:rPr>
         <w:t>"My name is", Name)</w:t>
+      </w:r>
+    </w:p>
+    <w:p>
+      <w:pPr>
+        <w:spacing w:after="0" w:line="240" w:lineRule="auto"/>
+        <w:rPr>
+          <w:rFonts w:ascii="Times New Roman" w:eastAsia="Times New Roman" w:hAnsi="Times New Roman" w:cs="Times New Roman"/>
+          <w:color w:val="0070C0"/>
+          <w:sz w:val="24"/>
+          <w:szCs w:val="24"/>
+        </w:rPr>
+      </w:pPr>
+      <w:r>
+        <w:rPr>
+          <w:rFonts w:ascii="Times New Roman" w:eastAsia="Times New Roman" w:hAnsi="Times New Roman" w:cs="Times New Roman"/>
+          <w:color w:val="0070C0"/>
+          <w:sz w:val="24"/>
+          <w:szCs w:val="24"/>
+        </w:rPr>
+        <w:t>&gt; Name = "Daniel"</w:t>
+      </w:r>
+    </w:p>
+    <w:p>
+      <w:pPr>
+        <w:spacing w:after="0" w:line="240" w:lineRule="auto"/>
+        <w:rPr>
+          <w:rFonts w:ascii="Times New Roman" w:eastAsia="Times New Roman" w:hAnsi="Times New Roman" w:cs="Times New Roman"/>
+          <w:color w:val="0070C0"/>
+          <w:sz w:val="24"/>
+          <w:szCs w:val="24"/>
+        </w:rPr>
+      </w:pPr>
+      <w:r>
+        <w:rPr>
+          <w:rFonts w:ascii="Times New Roman" w:eastAsia="Times New Roman" w:hAnsi="Times New Roman" w:cs="Times New Roman"/>
+          <w:color w:val="0070C0"/>
+          <w:sz w:val="24"/>
+          <w:szCs w:val="24"/>
+        </w:rPr>
+        <w:t xml:space="preserve">&gt; </w:t>
+      </w:r>
+      <w:proofErr w:type="gramStart"/>
+      <w:r>
+        <w:rPr>
+          <w:rFonts w:ascii="Times New Roman" w:eastAsia="Times New Roman" w:hAnsi="Times New Roman" w:cs="Times New Roman"/>
+          <w:color w:val="0070C0"/>
+          <w:sz w:val="24"/>
+          <w:szCs w:val="24"/>
+        </w:rPr>
+        <w:t>paste(</w:t>
+      </w:r>
+      <w:proofErr w:type="gramEnd"/>
+      <w:r>
+        <w:rPr>
+          <w:rFonts w:ascii="Times New Roman" w:eastAsia="Times New Roman" w:hAnsi="Times New Roman" w:cs="Times New Roman"/>
+          <w:color w:val="0070C0"/>
+          <w:sz w:val="24"/>
+          <w:szCs w:val="24"/>
+        </w:rPr>
+        <w:t>"My name is", Name)</w:t>
+      </w:r>
+    </w:p>
+    <w:p>
+      <w:pPr>
+        <w:spacing w:after="0" w:line="240" w:lineRule="auto"/>
+        <w:rPr>
+          <w:rFonts w:ascii="Times New Roman" w:eastAsia="Times New Roman" w:hAnsi="Times New Roman" w:cs="Times New Roman"/>
+          <w:color w:val="0070C0"/>
+          <w:sz w:val="24"/>
+          <w:szCs w:val="24"/>
+        </w:rPr>
+      </w:pPr>
+      <w:r>
+        <w:rPr>
+          <w:rFonts w:ascii="Times New Roman" w:eastAsia="Times New Roman" w:hAnsi="Times New Roman" w:cs="Times New Roman"/>
+          <w:color w:val="0070C0"/>
+          <w:sz w:val="24"/>
+          <w:szCs w:val="24"/>
+        </w:rPr>
+        <w:t>[1] "My name is Daniel"</w:t>
       </w:r>
     </w:p>
     <w:p>
@@ -916,7 +1765,7 @@
           <w:sz w:val="20"/>
           <w:szCs w:val="20"/>
         </w:rPr>
-        <w:t>a</w:t>
+        <w:t>a .r</w:t>
       </w:r>
       <w:proofErr w:type="gramEnd"/>
       <w:r>
@@ -926,8 +1775,10 @@
           <w:sz w:val="20"/>
           <w:szCs w:val="20"/>
         </w:rPr>
-        <w:t xml:space="preserve"> .r file, or script, for this.  Saving your variables can </w:t>
-      </w:r>
+        <w:t xml:space="preserve"> file, or script, for this.  Saving your variables can be confusing:  If you later write another function that’s supposed to use, say, the name of a company, stored in the variable Name, but forget to initialize it, normally R would give you an error message that you could use to figure out your mistake.  But if you save the workspace image, then R won’t give an error message.  It will just use the stored value of Name—but that’s your name, not the company name.  This produces a bug that can be much harder to trac</w:t>
+      </w:r>
+      <w:bookmarkStart w:id="0" w:name="_GoBack"/>
+      <w:bookmarkEnd w:id="0"/>
       <w:r>
         <w:rPr>
           <w:rFonts w:ascii="Arial" w:eastAsia="Times New Roman" w:hAnsi="Arial" w:cs="Arial"/>
@@ -935,8 +1786,7 @@
           <w:sz w:val="20"/>
           <w:szCs w:val="20"/>
         </w:rPr>
-        <w:lastRenderedPageBreak/>
-        <w:t>be confusing:  If you later write another function that’s supposed to use, say, the name of a company, stored in the variable Name, but forget to initialize it, normally R would give you an error message that you could use to figure out your mistake.  But if you save the workspace image, then R won’t give an error message.  It will just use the stored value of Name—but that’s your name, not the company name.  This produces a bug that can be much harder to track down.)</w:t>
+        <w:t>k down.)</w:t>
       </w:r>
     </w:p>
     <w:p/>
@@ -951,7 +1801,7 @@
 </file>
 
 <file path=word/numbering.xml><?xml version="1.0" encoding="utf-8"?>
-<w:numbering xmlns:wpc="http://schemas.microsoft.com/office/word/2010/wordprocessingCanvas" xmlns:mc="http://schemas.openxmlformats.org/markup-compatibility/2006" xmlns:o="urn:schemas-microsoft-com:office:office" xmlns:r="http://schemas.openxmlformats.org/officeDocument/2006/relationships" xmlns:m="http://schemas.openxmlformats.org/officeDocument/2006/math" xmlns:v="urn:schemas-microsoft-com:vml" xmlns:wp14="http://schemas.microsoft.com/office/word/2010/wordprocessingDrawing" xmlns:wp="http://schemas.openxmlformats.org/drawingml/2006/wordprocessingDrawing" xmlns:w10="urn:schemas-microsoft-com:office:word" xmlns:w="http://schemas.openxmlformats.org/wordprocessingml/2006/main" xmlns:w14="http://schemas.microsoft.com/office/word/2010/wordml" xmlns:w15="http://schemas.microsoft.com/office/word/2012/wordml" xmlns:wpg="http://schemas.microsoft.com/office/word/2010/wordprocessingGroup" xmlns:wpi="http://schemas.microsoft.com/office/word/2010/wordprocessingInk" xmlns:wne="http://schemas.microsoft.com/office/word/2006/wordml" xmlns:wps="http://schemas.microsoft.com/office/word/2010/wordprocessingShape" mc:Ignorable="w14 w15 wp14">
+<w:numbering xmlns:wpc="http://schemas.microsoft.com/office/word/2010/wordprocessingCanvas" xmlns:cx="http://schemas.microsoft.com/office/drawing/2014/chartex" xmlns:cx1="http://schemas.microsoft.com/office/drawing/2015/9/8/chartex" xmlns:cx2="http://schemas.microsoft.com/office/drawing/2015/10/21/chartex" xmlns:mc="http://schemas.openxmlformats.org/markup-compatibility/2006" xmlns:o="urn:schemas-microsoft-com:office:office" xmlns:r="http://schemas.openxmlformats.org/officeDocument/2006/relationships" xmlns:m="http://schemas.openxmlformats.org/officeDocument/2006/math" xmlns:v="urn:schemas-microsoft-com:vml" xmlns:wp14="http://schemas.microsoft.com/office/word/2010/wordprocessingDrawing" xmlns:wp="http://schemas.openxmlformats.org/drawingml/2006/wordprocessingDrawing" xmlns:w10="urn:schemas-microsoft-com:office:word" xmlns:w="http://schemas.openxmlformats.org/wordprocessingml/2006/main" xmlns:w14="http://schemas.microsoft.com/office/word/2010/wordml" xmlns:w15="http://schemas.microsoft.com/office/word/2012/wordml" xmlns:w16se="http://schemas.microsoft.com/office/word/2015/wordml/symex" xmlns:wpg="http://schemas.microsoft.com/office/word/2010/wordprocessingGroup" xmlns:wpi="http://schemas.microsoft.com/office/word/2010/wordprocessingInk" xmlns:wne="http://schemas.microsoft.com/office/word/2006/wordml" xmlns:wps="http://schemas.microsoft.com/office/word/2010/wordprocessingShape" mc:Ignorable="w14 w15 w16se wp14">
   <w:abstractNum w:abstractNumId="0" w15:restartNumberingAfterBreak="0">
     <w:nsid w:val="11202601"/>
     <w:multiLevelType w:val="multilevel"/>
@@ -1687,7 +2537,7 @@
 </file>
 
 <file path=word/styles.xml><?xml version="1.0" encoding="utf-8"?>
-<w:styles xmlns:mc="http://schemas.openxmlformats.org/markup-compatibility/2006" xmlns:r="http://schemas.openxmlformats.org/officeDocument/2006/relationships" xmlns:w="http://schemas.openxmlformats.org/wordprocessingml/2006/main" xmlns:w14="http://schemas.microsoft.com/office/word/2010/wordml" xmlns:w15="http://schemas.microsoft.com/office/word/2012/wordml" mc:Ignorable="w14 w15">
+<w:styles xmlns:mc="http://schemas.openxmlformats.org/markup-compatibility/2006" xmlns:r="http://schemas.openxmlformats.org/officeDocument/2006/relationships" xmlns:w="http://schemas.openxmlformats.org/wordprocessingml/2006/main" xmlns:w14="http://schemas.microsoft.com/office/word/2010/wordml" xmlns:w15="http://schemas.microsoft.com/office/word/2012/wordml" xmlns:w16se="http://schemas.microsoft.com/office/word/2015/wordml/symex" mc:Ignorable="w14 w15 w16se">
   <w:docDefaults>
     <w:rPrDefault>
       <w:rPr>
@@ -1703,7 +2553,7 @@
       </w:pPr>
     </w:pPrDefault>
   </w:docDefaults>
-  <w:latentStyles w:defLockedState="0" w:defUIPriority="99" w:defSemiHidden="0" w:defUnhideWhenUsed="0" w:defQFormat="0" w:count="371">
+  <w:latentStyles w:defLockedState="0" w:defUIPriority="99" w:defSemiHidden="0" w:defUnhideWhenUsed="0" w:defQFormat="0" w:count="373">
     <w:lsdException w:name="Normal" w:uiPriority="0" w:qFormat="1"/>
     <w:lsdException w:name="heading 1" w:uiPriority="9" w:qFormat="1"/>
     <w:lsdException w:name="heading 2" w:semiHidden="1" w:uiPriority="9" w:unhideWhenUsed="1" w:qFormat="1"/>
@@ -1809,7 +2659,6 @@
     <w:lsdException w:name="HTML Sample" w:semiHidden="1" w:unhideWhenUsed="1"/>
     <w:lsdException w:name="HTML Typewriter" w:semiHidden="1" w:unhideWhenUsed="1"/>
     <w:lsdException w:name="HTML Variable" w:semiHidden="1" w:unhideWhenUsed="1"/>
-    <w:lsdException w:name="Normal Table" w:semiHidden="1" w:unhideWhenUsed="1"/>
     <w:lsdException w:name="annotation subject" w:semiHidden="1" w:unhideWhenUsed="1"/>
     <w:lsdException w:name="No List" w:semiHidden="1" w:unhideWhenUsed="1"/>
     <w:lsdException w:name="Outline List 1" w:semiHidden="1" w:unhideWhenUsed="1"/>
@@ -1855,11 +2704,9 @@
     <w:lsdException w:name="Table Subtle 1" w:semiHidden="1" w:unhideWhenUsed="1"/>
     <w:lsdException w:name="Table Subtle 2" w:semiHidden="1" w:unhideWhenUsed="1"/>
     <w:lsdException w:name="Table Web 1" w:semiHidden="1" w:unhideWhenUsed="1"/>
-    <w:lsdException w:name="Table Web 2" w:semiHidden="1" w:unhideWhenUsed="1"/>
     <w:lsdException w:name="Table Web 3" w:semiHidden="1" w:unhideWhenUsed="1"/>
     <w:lsdException w:name="Balloon Text" w:semiHidden="1" w:unhideWhenUsed="1"/>
     <w:lsdException w:name="Table Grid" w:uiPriority="59"/>
-    <w:lsdException w:name="Table Theme" w:semiHidden="1" w:unhideWhenUsed="1"/>
     <w:lsdException w:name="Placeholder Text" w:semiHidden="1"/>
     <w:lsdException w:name="No Spacing" w:uiPriority="1" w:qFormat="1"/>
     <w:lsdException w:name="Light Shading" w:uiPriority="60"/>
@@ -2075,6 +2922,8 @@
     <w:lsdException w:name="List Table 5 Dark Accent 6" w:uiPriority="50"/>
     <w:lsdException w:name="List Table 6 Colorful Accent 6" w:uiPriority="51"/>
     <w:lsdException w:name="List Table 7 Colorful Accent 6" w:uiPriority="52"/>
+    <w:lsdException w:name="Mention" w:semiHidden="1" w:unhideWhenUsed="1"/>
+    <w:lsdException w:name="Smart Hyperlink" w:semiHidden="1" w:unhideWhenUsed="1"/>
   </w:latentStyles>
   <w:style w:type="paragraph" w:default="1" w:styleId="Normal">
     <w:name w:val="Normal"/>
@@ -2122,6 +2971,17 @@
       <w:sz w:val="24"/>
       <w:szCs w:val="24"/>
     </w:rPr>
+  </w:style>
+  <w:style w:type="paragraph" w:styleId="ListParagraph">
+    <w:name w:val="List Paragraph"/>
+    <w:basedOn w:val="Normal"/>
+    <w:uiPriority w:val="34"/>
+    <w:qFormat/>
+    <w:rsid w:val="006A5260"/>
+    <w:pPr>
+      <w:ind w:left="720"/>
+      <w:contextualSpacing/>
+    </w:pPr>
   </w:style>
 </w:styles>
 </file>

</xml_diff>